<commit_message>
push before secrets uc2
</commit_message>
<xml_diff>
--- a/Documentatie/showcase poker/Functioneel Ontwerp.docx
+++ b/Documentatie/showcase poker/Functioneel Ontwerp.docx
@@ -1,25 +1,25 @@
 
 <file path=word/document.xml><?xml version="1.0" encoding="utf-8"?>
-<w:document xmlns:wpc="http://schemas.microsoft.com/office/word/2010/wordprocessingCanvas" xmlns:cx="http://schemas.microsoft.com/office/drawing/2014/chartex" xmlns:cx1="http://schemas.microsoft.com/office/drawing/2015/9/8/chartex" xmlns:cx2="http://schemas.microsoft.com/office/drawing/2015/10/21/chartex" xmlns:cx3="http://schemas.microsoft.com/office/drawing/2016/5/9/chartex" xmlns:cx4="http://schemas.microsoft.com/office/drawing/2016/5/10/chartex" xmlns:cx5="http://schemas.microsoft.com/office/drawing/2016/5/11/chartex" xmlns:cx6="http://schemas.microsoft.com/office/drawing/2016/5/12/chartex" xmlns:cx7="http://schemas.microsoft.com/office/drawing/2016/5/13/chartex" xmlns:cx8="http://schemas.microsoft.com/office/drawing/2016/5/14/chartex" xmlns:mc="http://schemas.openxmlformats.org/markup-compatibility/2006" xmlns:aink="http://schemas.microsoft.com/office/drawing/2016/ink" xmlns:am3d="http://schemas.microsoft.com/office/drawing/2017/model3d" xmlns:o="urn:schemas-microsoft-com:office:office" xmlns:oel="http://schemas.microsoft.com/office/2019/extlst" xmlns:r="http://schemas.openxmlformats.org/officeDocument/2006/relationships" xmlns:m="http://schemas.openxmlformats.org/officeDocument/2006/math" xmlns:v="urn:schemas-microsoft-com:vml" xmlns:wp14="http://schemas.microsoft.com/office/word/2010/wordprocessingDrawing" xmlns:wp="http://schemas.openxmlformats.org/drawingml/2006/wordprocessingDrawing" xmlns:w10="urn:schemas-microsoft-com:office:word" xmlns:w="http://schemas.openxmlformats.org/wordprocessingml/2006/main" xmlns:w14="http://schemas.microsoft.com/office/word/2010/wordml" xmlns:w15="http://schemas.microsoft.com/office/word/2012/wordml" xmlns:w16cex="http://schemas.microsoft.com/office/word/2018/wordml/cex" xmlns:w16cid="http://schemas.microsoft.com/office/word/2016/wordml/cid" xmlns:w16="http://schemas.microsoft.com/office/word/2018/wordml" xmlns:w16du="http://schemas.microsoft.com/office/word/2023/wordml/word16du" xmlns:w16sdtdh="http://schemas.microsoft.com/office/word/2020/wordml/sdtdatahash" xmlns:w16sdtfl="http://schemas.microsoft.com/office/word/2024/wordml/sdtformatlock" xmlns:w16se="http://schemas.microsoft.com/office/word/2015/wordml/symex" xmlns:wpg="http://schemas.microsoft.com/office/word/2010/wordprocessingGroup" xmlns:wpi="http://schemas.microsoft.com/office/word/2010/wordprocessingInk" xmlns:wne="http://schemas.microsoft.com/office/word/2006/wordml" xmlns:wps="http://schemas.microsoft.com/office/word/2010/wordprocessingShape" mc:Ignorable="w14 w15 w16se w16cid w16 w16cex w16sdtdh w16sdtfl w16du wp14">
+<w:document xmlns:wpc="http://schemas.microsoft.com/office/word/2010/wordprocessingCanvas" xmlns:cx="http://schemas.microsoft.com/office/drawing/2014/chartex" xmlns:cx1="http://schemas.microsoft.com/office/drawing/2015/9/8/chartex" xmlns:cx2="http://schemas.microsoft.com/office/drawing/2015/10/21/chartex" xmlns:cx3="http://schemas.microsoft.com/office/drawing/2016/5/9/chartex" xmlns:cx4="http://schemas.microsoft.com/office/drawing/2016/5/10/chartex" xmlns:cx5="http://schemas.microsoft.com/office/drawing/2016/5/11/chartex" xmlns:cx6="http://schemas.microsoft.com/office/drawing/2016/5/12/chartex" xmlns:cx7="http://schemas.microsoft.com/office/drawing/2016/5/13/chartex" xmlns:cx8="http://schemas.microsoft.com/office/drawing/2016/5/14/chartex" xmlns:mc="http://schemas.openxmlformats.org/markup-compatibility/2006" xmlns:aink="http://schemas.microsoft.com/office/drawing/2016/ink" xmlns:am3d="http://schemas.microsoft.com/office/drawing/2017/model3d" xmlns:o="urn:schemas-microsoft-com:office:office" xmlns:oel="http://schemas.microsoft.com/office/2019/extlst" xmlns:r="http://schemas.openxmlformats.org/officeDocument/2006/relationships" xmlns:m="http://schemas.openxmlformats.org/officeDocument/2006/math" xmlns:v="urn:schemas-microsoft-com:vml" xmlns:wp14="http://schemas.microsoft.com/office/word/2010/wordprocessingDrawing" xmlns:wp="http://schemas.openxmlformats.org/drawingml/2006/wordprocessingDrawing" xmlns:w10="urn:schemas-microsoft-com:office:word" xmlns:w="http://schemas.openxmlformats.org/wordprocessingml/2006/main" xmlns:w14="http://schemas.microsoft.com/office/word/2010/wordml" xmlns:w15="http://schemas.microsoft.com/office/word/2012/wordml" xmlns:w16cex="http://schemas.microsoft.com/office/word/2018/wordml/cex" xmlns:w16cid="http://schemas.microsoft.com/office/word/2016/wordml/cid" xmlns:w16="http://schemas.microsoft.com/office/word/2018/wordml" xmlns:w16du="http://schemas.microsoft.com/office/word/2023/wordml/word16du" xmlns:w16sdtdh="http://schemas.microsoft.com/office/word/2020/wordml/sdtdatahash" xmlns:w16se="http://schemas.microsoft.com/office/word/2015/wordml/symex" xmlns:wpg="http://schemas.microsoft.com/office/word/2010/wordprocessingGroup" xmlns:wpi="http://schemas.microsoft.com/office/word/2010/wordprocessingInk" xmlns:wne="http://schemas.microsoft.com/office/word/2006/wordml" xmlns:wps="http://schemas.microsoft.com/office/word/2010/wordprocessingShape" mc:Ignorable="w14 w15 w16se w16cid w16 w16cex w16sdtdh w16du wp14">
   <w:body>
     <w:p>
       <w:pPr>
-        <w:pStyle w:val="Title"/>
+        <w:pStyle w:val="Titel"/>
       </w:pPr>
     </w:p>
     <w:p>
       <w:pPr>
-        <w:pStyle w:val="Title"/>
+        <w:pStyle w:val="Titel"/>
       </w:pPr>
     </w:p>
     <w:p>
       <w:pPr>
-        <w:pStyle w:val="Title"/>
+        <w:pStyle w:val="Titel"/>
       </w:pPr>
     </w:p>
     <w:p>
       <w:pPr>
-        <w:pStyle w:val="Title"/>
+        <w:pStyle w:val="Titel"/>
       </w:pPr>
       <w:r>
         <w:t>Functioneel Ontwerp</w:t>
@@ -30,7 +30,7 @@
     </w:p>
     <w:p>
       <w:pPr>
-        <w:pStyle w:val="Title"/>
+        <w:pStyle w:val="Titel"/>
       </w:pPr>
       <w:r>
         <w:t>Planning Poker</w:t>
@@ -39,7 +39,7 @@
     <w:p/>
     <w:p>
       <w:pPr>
-        <w:pStyle w:val="Subtitle"/>
+        <w:pStyle w:val="Ondertitel"/>
       </w:pPr>
       <w:r>
         <w:t>Versie 1.0</w:t>
@@ -81,7 +81,7 @@
     </w:p>
     <w:p>
       <w:pPr>
-        <w:pStyle w:val="Heading1"/>
+        <w:pStyle w:val="Kop1"/>
         <w:numPr>
           <w:ilvl w:val="0"/>
           <w:numId w:val="0"/>
@@ -98,7 +98,7 @@
     <w:p/>
     <w:tbl>
       <w:tblPr>
-        <w:tblStyle w:val="TableGrid"/>
+        <w:tblStyle w:val="Tabelraster"/>
         <w:tblW w:w="0" w:type="auto"/>
         <w:tblLook w:val="04A0" w:firstRow="1" w:lastRow="0" w:firstColumn="1" w:lastColumn="0" w:noHBand="0" w:noVBand="1"/>
       </w:tblPr>
@@ -182,7 +182,7 @@
       <w:sdtContent>
         <w:p>
           <w:pPr>
-            <w:pStyle w:val="TOCHeading"/>
+            <w:pStyle w:val="Kopvaninhoudsopgave"/>
             <w:numPr>
               <w:ilvl w:val="0"/>
               <w:numId w:val="0"/>
@@ -195,7 +195,7 @@
         </w:p>
         <w:p>
           <w:pPr>
-            <w:pStyle w:val="TOC1"/>
+            <w:pStyle w:val="Inhopg1"/>
             <w:tabs>
               <w:tab w:val="right" w:leader="dot" w:pos="9062"/>
             </w:tabs>
@@ -276,7 +276,7 @@
         </w:p>
         <w:p>
           <w:pPr>
-            <w:pStyle w:val="TOC1"/>
+            <w:pStyle w:val="Inhopg1"/>
             <w:tabs>
               <w:tab w:val="right" w:leader="dot" w:pos="9062"/>
             </w:tabs>
@@ -348,7 +348,7 @@
         </w:p>
         <w:p>
           <w:pPr>
-            <w:pStyle w:val="TOC1"/>
+            <w:pStyle w:val="Inhopg1"/>
             <w:tabs>
               <w:tab w:val="left" w:pos="440"/>
               <w:tab w:val="right" w:leader="dot" w:pos="9062"/>
@@ -438,7 +438,7 @@
         </w:p>
         <w:p>
           <w:pPr>
-            <w:pStyle w:val="TOC2"/>
+            <w:pStyle w:val="Inhopg2"/>
             <w:tabs>
               <w:tab w:val="left" w:pos="960"/>
               <w:tab w:val="right" w:leader="dot" w:pos="9062"/>
@@ -528,7 +528,7 @@
         </w:p>
         <w:p>
           <w:pPr>
-            <w:pStyle w:val="TOC2"/>
+            <w:pStyle w:val="Inhopg2"/>
             <w:tabs>
               <w:tab w:val="left" w:pos="960"/>
               <w:tab w:val="right" w:leader="dot" w:pos="9062"/>
@@ -618,7 +618,7 @@
         </w:p>
         <w:p>
           <w:pPr>
-            <w:pStyle w:val="TOC2"/>
+            <w:pStyle w:val="Inhopg2"/>
             <w:tabs>
               <w:tab w:val="left" w:pos="960"/>
               <w:tab w:val="right" w:leader="dot" w:pos="9062"/>
@@ -708,7 +708,7 @@
         </w:p>
         <w:p>
           <w:pPr>
-            <w:pStyle w:val="TOC1"/>
+            <w:pStyle w:val="Inhopg1"/>
             <w:tabs>
               <w:tab w:val="left" w:pos="440"/>
               <w:tab w:val="right" w:leader="dot" w:pos="9062"/>
@@ -798,7 +798,7 @@
         </w:p>
         <w:p>
           <w:pPr>
-            <w:pStyle w:val="TOC2"/>
+            <w:pStyle w:val="Inhopg2"/>
             <w:tabs>
               <w:tab w:val="left" w:pos="960"/>
               <w:tab w:val="right" w:leader="dot" w:pos="9062"/>
@@ -888,7 +888,7 @@
         </w:p>
         <w:p>
           <w:pPr>
-            <w:pStyle w:val="TOC2"/>
+            <w:pStyle w:val="Inhopg2"/>
             <w:tabs>
               <w:tab w:val="left" w:pos="960"/>
               <w:tab w:val="right" w:leader="dot" w:pos="9062"/>
@@ -978,7 +978,7 @@
         </w:p>
         <w:p>
           <w:pPr>
-            <w:pStyle w:val="TOC2"/>
+            <w:pStyle w:val="Inhopg2"/>
             <w:tabs>
               <w:tab w:val="left" w:pos="960"/>
               <w:tab w:val="right" w:leader="dot" w:pos="9062"/>
@@ -1068,7 +1068,7 @@
         </w:p>
         <w:p>
           <w:pPr>
-            <w:pStyle w:val="TOC3"/>
+            <w:pStyle w:val="Inhopg3"/>
             <w:tabs>
               <w:tab w:val="left" w:pos="1200"/>
               <w:tab w:val="right" w:leader="dot" w:pos="9062"/>
@@ -1158,7 +1158,7 @@
         </w:p>
         <w:p>
           <w:pPr>
-            <w:pStyle w:val="TOC3"/>
+            <w:pStyle w:val="Inhopg3"/>
             <w:tabs>
               <w:tab w:val="left" w:pos="1200"/>
               <w:tab w:val="right" w:leader="dot" w:pos="9062"/>
@@ -1248,7 +1248,7 @@
         </w:p>
         <w:p>
           <w:pPr>
-            <w:pStyle w:val="TOC3"/>
+            <w:pStyle w:val="Inhopg3"/>
             <w:tabs>
               <w:tab w:val="left" w:pos="1200"/>
               <w:tab w:val="right" w:leader="dot" w:pos="9062"/>
@@ -1338,7 +1338,7 @@
         </w:p>
         <w:p>
           <w:pPr>
-            <w:pStyle w:val="TOC3"/>
+            <w:pStyle w:val="Inhopg3"/>
             <w:tabs>
               <w:tab w:val="left" w:pos="1200"/>
               <w:tab w:val="right" w:leader="dot" w:pos="9062"/>
@@ -1428,7 +1428,7 @@
         </w:p>
         <w:p>
           <w:pPr>
-            <w:pStyle w:val="TOC1"/>
+            <w:pStyle w:val="Inhopg1"/>
             <w:tabs>
               <w:tab w:val="right" w:leader="dot" w:pos="9062"/>
             </w:tabs>
@@ -1500,7 +1500,7 @@
         </w:p>
         <w:p>
           <w:pPr>
-            <w:pStyle w:val="TOC2"/>
+            <w:pStyle w:val="Inhopg2"/>
             <w:tabs>
               <w:tab w:val="left" w:pos="960"/>
               <w:tab w:val="right" w:leader="dot" w:pos="9062"/>
@@ -1590,7 +1590,7 @@
         </w:p>
         <w:p>
           <w:pPr>
-            <w:pStyle w:val="TOC2"/>
+            <w:pStyle w:val="Inhopg2"/>
             <w:tabs>
               <w:tab w:val="left" w:pos="960"/>
               <w:tab w:val="right" w:leader="dot" w:pos="9062"/>
@@ -1680,7 +1680,7 @@
         </w:p>
         <w:p>
           <w:pPr>
-            <w:pStyle w:val="TOC2"/>
+            <w:pStyle w:val="Inhopg2"/>
             <w:tabs>
               <w:tab w:val="left" w:pos="960"/>
               <w:tab w:val="right" w:leader="dot" w:pos="9062"/>
@@ -1770,7 +1770,7 @@
         </w:p>
         <w:p>
           <w:pPr>
-            <w:pStyle w:val="TOC3"/>
+            <w:pStyle w:val="Inhopg3"/>
             <w:tabs>
               <w:tab w:val="left" w:pos="1200"/>
               <w:tab w:val="right" w:leader="dot" w:pos="9062"/>
@@ -1860,7 +1860,7 @@
         </w:p>
         <w:p>
           <w:pPr>
-            <w:pStyle w:val="TOC3"/>
+            <w:pStyle w:val="Inhopg3"/>
             <w:tabs>
               <w:tab w:val="left" w:pos="1200"/>
               <w:tab w:val="right" w:leader="dot" w:pos="9062"/>
@@ -1950,7 +1950,7 @@
         </w:p>
         <w:p>
           <w:pPr>
-            <w:pStyle w:val="TOC3"/>
+            <w:pStyle w:val="Inhopg3"/>
             <w:tabs>
               <w:tab w:val="left" w:pos="1200"/>
               <w:tab w:val="right" w:leader="dot" w:pos="9062"/>
@@ -2040,7 +2040,7 @@
         </w:p>
         <w:p>
           <w:pPr>
-            <w:pStyle w:val="TOC3"/>
+            <w:pStyle w:val="Inhopg3"/>
             <w:tabs>
               <w:tab w:val="left" w:pos="1200"/>
               <w:tab w:val="right" w:leader="dot" w:pos="9062"/>
@@ -2146,7 +2146,7 @@
     </w:p>
     <w:p>
       <w:pPr>
-        <w:pStyle w:val="Heading1"/>
+        <w:pStyle w:val="Kop1"/>
         <w:numPr>
           <w:ilvl w:val="0"/>
           <w:numId w:val="0"/>
@@ -2168,26 +2168,10 @@
         </w:rPr>
       </w:pPr>
       <w:r>
-        <w:t xml:space="preserve">Dit document bevat het functionele ontwerp en is gebaseerd op de </w:t>
-      </w:r>
-      <w:proofErr w:type="spellStart"/>
-      <w:r>
-        <w:t>requirementsanalyse</w:t>
-      </w:r>
-      <w:proofErr w:type="spellEnd"/>
-      <w:r>
-        <w:t>.</w:t>
-      </w:r>
-      <w:r>
-        <w:t xml:space="preserve"> Het doel van dit project is een veilig en </w:t>
-      </w:r>
-      <w:proofErr w:type="spellStart"/>
-      <w:r>
-        <w:t>gebruikvriendlijke</w:t>
-      </w:r>
-      <w:proofErr w:type="spellEnd"/>
-      <w:r>
-        <w:t xml:space="preserve"> webapplicatie maken voor planning poker.</w:t>
+        <w:t>Dit document bevat het functionele ontwerp en is gebaseerd op de requirementsanalyse.</w:t>
+      </w:r>
+      <w:r>
+        <w:t xml:space="preserve"> Het doel van dit project is een veilig en gebruikvriendlijke webapplicatie maken voor planning poker.</w:t>
       </w:r>
     </w:p>
     <w:p>
@@ -2210,7 +2194,7 @@
     </w:p>
     <w:p>
       <w:pPr>
-        <w:pStyle w:val="Heading1"/>
+        <w:pStyle w:val="Kop1"/>
       </w:pPr>
       <w:bookmarkStart w:id="2" w:name="_Toc190000428"/>
       <w:r>
@@ -2229,7 +2213,7 @@
     </w:p>
     <w:p>
       <w:pPr>
-        <w:pStyle w:val="Heading2"/>
+        <w:pStyle w:val="Kop2"/>
       </w:pPr>
       <w:bookmarkStart w:id="3" w:name="_Toc190000429"/>
       <w:r>
@@ -2241,7 +2225,7 @@
     <w:p/>
     <w:p>
       <w:pPr>
-        <w:pStyle w:val="Heading2"/>
+        <w:pStyle w:val="Kop2"/>
       </w:pPr>
       <w:bookmarkStart w:id="4" w:name="_Toc190000430"/>
       <w:r>
@@ -2252,41 +2236,20 @@
     <w:p/>
     <w:p>
       <w:pPr>
-        <w:pStyle w:val="Heading2"/>
+        <w:pStyle w:val="Kop2"/>
       </w:pPr>
       <w:bookmarkStart w:id="5" w:name="_Toc190000431"/>
-      <w:proofErr w:type="spellStart"/>
-      <w:r>
-        <w:t>Use</w:t>
-      </w:r>
-      <w:proofErr w:type="spellEnd"/>
-      <w:r>
-        <w:t xml:space="preserve"> case diagram</w:t>
+      <w:r>
+        <w:t>Use case diagram</w:t>
       </w:r>
       <w:bookmarkEnd w:id="5"/>
     </w:p>
     <w:p>
       <w:r>
-        <w:t xml:space="preserve">Hierna volgt het </w:t>
-      </w:r>
-      <w:proofErr w:type="spellStart"/>
-      <w:r>
-        <w:t>use</w:t>
-      </w:r>
-      <w:proofErr w:type="spellEnd"/>
-      <w:r>
-        <w:t xml:space="preserve"> case diagram. </w:t>
-      </w:r>
-      <w:r>
-        <w:t xml:space="preserve">In het </w:t>
-      </w:r>
-      <w:proofErr w:type="spellStart"/>
-      <w:r>
-        <w:t>use</w:t>
-      </w:r>
-      <w:proofErr w:type="spellEnd"/>
-      <w:r>
-        <w:t xml:space="preserve"> case diagram is uit</w:t>
+        <w:t xml:space="preserve">Hierna volgt het use case diagram. </w:t>
+      </w:r>
+      <w:r>
+        <w:t>In het use case diagram is uit</w:t>
       </w:r>
       <w:r>
         <w:t>gegaan van</w:t>
@@ -2299,15 +2262,13 @@
     </w:p>
     <w:p>
       <w:pPr>
-        <w:pStyle w:val="Heading1"/>
+        <w:pStyle w:val="Kop1"/>
       </w:pPr>
       <w:bookmarkStart w:id="6" w:name="_Toc190000432"/>
-      <w:proofErr w:type="spellStart"/>
       <w:r>
         <w:lastRenderedPageBreak/>
         <w:t>Use</w:t>
       </w:r>
-      <w:proofErr w:type="spellEnd"/>
       <w:r>
         <w:t xml:space="preserve"> cases</w:t>
       </w:r>
@@ -2315,32 +2276,16 @@
     </w:p>
     <w:p>
       <w:r>
-        <w:t xml:space="preserve">Dit hoofdstuk beschrijft de </w:t>
-      </w:r>
-      <w:proofErr w:type="spellStart"/>
-      <w:r>
-        <w:t>use</w:t>
-      </w:r>
-      <w:proofErr w:type="spellEnd"/>
-      <w:r>
-        <w:t xml:space="preserve"> cases vanuit functioneel perspectief.</w:t>
+        <w:t>Dit hoofdstuk beschrijft de use cases vanuit functioneel perspectief.</w:t>
       </w:r>
     </w:p>
     <w:p>
       <w:pPr>
-        <w:pStyle w:val="Heading2"/>
+        <w:pStyle w:val="Kop2"/>
       </w:pPr>
       <w:bookmarkStart w:id="7" w:name="_Toc190000433"/>
       <w:r>
-        <w:t xml:space="preserve">Toelichting Betrokken </w:t>
-      </w:r>
-      <w:proofErr w:type="spellStart"/>
-      <w:r>
-        <w:t>requirements</w:t>
-      </w:r>
-      <w:proofErr w:type="spellEnd"/>
-      <w:r>
-        <w:t xml:space="preserve"> </w:t>
+        <w:t xml:space="preserve">Toelichting Betrokken requirements </w:t>
       </w:r>
       <w:r>
         <w:t>Asset/Type</w:t>
@@ -2349,7 +2294,7 @@
     </w:p>
     <w:tbl>
       <w:tblPr>
-        <w:tblStyle w:val="GridTable4-Accent1"/>
+        <w:tblStyle w:val="Rastertabel4-Accent1"/>
         <w:tblW w:w="9400" w:type="dxa"/>
         <w:tblBorders>
           <w:top w:val="single" w:sz="4" w:space="0" w:color="4472C4" w:themeColor="accent1"/>
@@ -2662,42 +2607,20 @@
         </w:tc>
       </w:tr>
     </w:tbl>
+    <w:p/>
     <w:p>
       <w:pPr>
-        <w:pStyle w:val="Heading2"/>
-        <w:numPr>
-          <w:ilvl w:val="0"/>
-          <w:numId w:val="0"/>
-        </w:numPr>
-        <w:ind w:left="576"/>
-      </w:pPr>
-    </w:p>
-    <w:p>
-      <w:pPr>
-        <w:pStyle w:val="Heading2"/>
+        <w:pStyle w:val="Kop2"/>
       </w:pPr>
       <w:bookmarkStart w:id="8" w:name="_Toc190000434"/>
       <w:r>
-        <w:t xml:space="preserve">Toelichting Betrokken </w:t>
-      </w:r>
-      <w:proofErr w:type="spellStart"/>
-      <w:r>
-        <w:t>requirements</w:t>
-      </w:r>
-      <w:proofErr w:type="spellEnd"/>
-      <w:r>
-        <w:t xml:space="preserve"> </w:t>
-      </w:r>
-      <w:proofErr w:type="spellStart"/>
-      <w:r>
-        <w:t>MoSCoW</w:t>
+        <w:t>Toelichting Betrokken requirements MoSCoW</w:t>
       </w:r>
       <w:bookmarkEnd w:id="8"/>
-      <w:proofErr w:type="spellEnd"/>
     </w:p>
     <w:tbl>
       <w:tblPr>
-        <w:tblStyle w:val="GridTable4-Accent1"/>
+        <w:tblStyle w:val="Rastertabel4-Accent1"/>
         <w:tblW w:w="9400" w:type="dxa"/>
         <w:tblBorders>
           <w:top w:val="single" w:sz="4" w:space="0" w:color="4472C4" w:themeColor="accent1"/>
@@ -2820,23 +2743,7 @@
                 <w:b/>
                 <w:bCs/>
               </w:rPr>
-              <w:t xml:space="preserve"> (</w:t>
-            </w:r>
-            <w:proofErr w:type="spellStart"/>
-            <w:r>
-              <w:rPr>
-                <w:b/>
-                <w:bCs/>
-              </w:rPr>
-              <w:t>Should</w:t>
-            </w:r>
-            <w:proofErr w:type="spellEnd"/>
-            <w:r>
-              <w:rPr>
-                <w:b/>
-                <w:bCs/>
-              </w:rPr>
-              <w:t>)</w:t>
+              <w:t xml:space="preserve"> (Should)</w:t>
             </w:r>
           </w:p>
         </w:tc>
@@ -2889,23 +2796,7 @@
                 <w:b/>
                 <w:bCs/>
               </w:rPr>
-              <w:t>(</w:t>
-            </w:r>
-            <w:proofErr w:type="spellStart"/>
-            <w:r>
-              <w:rPr>
-                <w:b/>
-                <w:bCs/>
-              </w:rPr>
-              <w:t>Could</w:t>
-            </w:r>
-            <w:proofErr w:type="spellEnd"/>
-            <w:r>
-              <w:rPr>
-                <w:b/>
-                <w:bCs/>
-              </w:rPr>
-              <w:t>)</w:t>
+              <w:t>(Could)</w:t>
             </w:r>
           </w:p>
         </w:tc>
@@ -2958,23 +2849,7 @@
                 <w:b/>
                 <w:bCs/>
               </w:rPr>
-              <w:t xml:space="preserve"> (</w:t>
-            </w:r>
-            <w:proofErr w:type="spellStart"/>
-            <w:r>
-              <w:rPr>
-                <w:b/>
-                <w:bCs/>
-              </w:rPr>
-              <w:t>Won't</w:t>
-            </w:r>
-            <w:proofErr w:type="spellEnd"/>
-            <w:r>
-              <w:rPr>
-                <w:b/>
-                <w:bCs/>
-              </w:rPr>
-              <w:t>)</w:t>
+              <w:t xml:space="preserve"> (Won't)</w:t>
             </w:r>
           </w:p>
         </w:tc>
@@ -3010,7 +2885,7 @@
     </w:p>
     <w:p>
       <w:pPr>
-        <w:pStyle w:val="Heading2"/>
+        <w:pStyle w:val="Kop2"/>
       </w:pPr>
       <w:bookmarkStart w:id="9" w:name="_Toc175136867"/>
       <w:bookmarkStart w:id="10" w:name="_Toc190000435"/>
@@ -3026,7 +2901,7 @@
     </w:p>
     <w:tbl>
       <w:tblPr>
-        <w:tblStyle w:val="GridTable1Light"/>
+        <w:tblStyle w:val="Rastertabel1licht"/>
         <w:tblW w:w="0" w:type="auto"/>
         <w:tblLook w:val="04A0" w:firstRow="1" w:lastRow="0" w:firstColumn="1" w:lastColumn="0" w:noHBand="0" w:noVBand="1"/>
       </w:tblPr>
@@ -3044,13 +2919,8 @@
             <w:tcW w:w="2972" w:type="dxa"/>
           </w:tcPr>
           <w:p>
-            <w:proofErr w:type="spellStart"/>
-            <w:r>
-              <w:t>Use</w:t>
-            </w:r>
-            <w:proofErr w:type="spellEnd"/>
-            <w:r>
-              <w:t xml:space="preserve"> case naam</w:t>
+            <w:r>
+              <w:t>Use case naam</w:t>
             </w:r>
           </w:p>
         </w:tc>
@@ -3278,24 +3148,19 @@
     </w:p>
     <w:p>
       <w:pPr>
-        <w:pStyle w:val="Heading3"/>
+        <w:pStyle w:val="Kop3"/>
       </w:pPr>
       <w:bookmarkStart w:id="11" w:name="_Toc175136868"/>
       <w:bookmarkStart w:id="12" w:name="_Toc190000436"/>
       <w:r>
-        <w:t xml:space="preserve">Betrokken </w:t>
-      </w:r>
-      <w:proofErr w:type="spellStart"/>
-      <w:r>
-        <w:t>requirements</w:t>
+        <w:t>Betrokken requirements</w:t>
       </w:r>
       <w:bookmarkEnd w:id="11"/>
       <w:bookmarkEnd w:id="12"/>
-      <w:proofErr w:type="spellEnd"/>
     </w:p>
     <w:tbl>
       <w:tblPr>
-        <w:tblStyle w:val="GridTable1Light"/>
+        <w:tblStyle w:val="Rastertabel1licht"/>
         <w:tblW w:w="9070" w:type="dxa"/>
         <w:tblLook w:val="04A0" w:firstRow="1" w:lastRow="0" w:firstColumn="1" w:lastColumn="0" w:noHBand="0" w:noVBand="1"/>
       </w:tblPr>
@@ -3317,7 +3182,7 @@
           </w:tcPr>
           <w:p>
             <w:pPr>
-              <w:pStyle w:val="NoSpacing"/>
+              <w:pStyle w:val="Geenafstand"/>
             </w:pPr>
             <w:r>
               <w:t>#</w:t>
@@ -3330,7 +3195,7 @@
           </w:tcPr>
           <w:p>
             <w:pPr>
-              <w:pStyle w:val="NoSpacing"/>
+              <w:pStyle w:val="Geenafstand"/>
               <w:cnfStyle w:val="100000000000" w:firstRow="1" w:lastRow="0" w:firstColumn="0" w:lastColumn="0" w:oddVBand="0" w:evenVBand="0" w:oddHBand="0" w:evenHBand="0" w:firstRowFirstColumn="0" w:firstRowLastColumn="0" w:lastRowFirstColumn="0" w:lastRowLastColumn="0"/>
             </w:pPr>
             <w:r>
@@ -3344,7 +3209,7 @@
           </w:tcPr>
           <w:p>
             <w:pPr>
-              <w:pStyle w:val="NoSpacing"/>
+              <w:pStyle w:val="Geenafstand"/>
               <w:cnfStyle w:val="100000000000" w:firstRow="1" w:lastRow="0" w:firstColumn="0" w:lastColumn="0" w:oddVBand="0" w:evenVBand="0" w:oddHBand="0" w:evenHBand="0" w:firstRowFirstColumn="0" w:firstRowLastColumn="0" w:lastRowFirstColumn="0" w:lastRowLastColumn="0"/>
             </w:pPr>
             <w:r>
@@ -3358,14 +3223,12 @@
           </w:tcPr>
           <w:p>
             <w:pPr>
-              <w:pStyle w:val="NoSpacing"/>
+              <w:pStyle w:val="Geenafstand"/>
               <w:cnfStyle w:val="100000000000" w:firstRow="1" w:lastRow="0" w:firstColumn="0" w:lastColumn="0" w:oddVBand="0" w:evenVBand="0" w:oddHBand="0" w:evenHBand="0" w:firstRowFirstColumn="0" w:firstRowLastColumn="0" w:lastRowFirstColumn="0" w:lastRowLastColumn="0"/>
             </w:pPr>
-            <w:proofErr w:type="spellStart"/>
             <w:r>
               <w:t>MoSCoW</w:t>
             </w:r>
-            <w:proofErr w:type="spellEnd"/>
           </w:p>
         </w:tc>
         <w:tc>
@@ -3374,7 +3237,7 @@
           </w:tcPr>
           <w:p>
             <w:pPr>
-              <w:pStyle w:val="NoSpacing"/>
+              <w:pStyle w:val="Geenafstand"/>
               <w:cnfStyle w:val="100000000000" w:firstRow="1" w:lastRow="0" w:firstColumn="0" w:lastColumn="0" w:oddVBand="0" w:evenVBand="0" w:oddHBand="0" w:evenHBand="0" w:firstRowFirstColumn="0" w:firstRowLastColumn="0" w:lastRowFirstColumn="0" w:lastRowLastColumn="0"/>
             </w:pPr>
             <w:r>
@@ -3384,18 +3247,10 @@
         </w:tc>
       </w:tr>
     </w:tbl>
+    <w:p/>
     <w:p>
       <w:pPr>
-        <w:pStyle w:val="Heading3"/>
-        <w:numPr>
-          <w:ilvl w:val="0"/>
-          <w:numId w:val="0"/>
-        </w:numPr>
-      </w:pPr>
-    </w:p>
-    <w:p>
-      <w:pPr>
-        <w:pStyle w:val="Heading3"/>
+        <w:pStyle w:val="Kop3"/>
       </w:pPr>
       <w:bookmarkStart w:id="13" w:name="_Toc190000437"/>
       <w:r>
@@ -3406,28 +3261,18 @@
     </w:p>
     <w:p>
       <w:pPr>
-        <w:pStyle w:val="Heading3"/>
+        <w:pStyle w:val="Kop3"/>
       </w:pPr>
       <w:bookmarkStart w:id="15" w:name="_Toc190000438"/>
-      <w:proofErr w:type="spellStart"/>
-      <w:r>
-        <w:t>Evil</w:t>
-      </w:r>
-      <w:proofErr w:type="spellEnd"/>
-      <w:r>
-        <w:t xml:space="preserve"> user </w:t>
-      </w:r>
-      <w:proofErr w:type="spellStart"/>
-      <w:r>
-        <w:t>stories</w:t>
+      <w:r>
+        <w:t>Evil user stories</w:t>
       </w:r>
       <w:bookmarkEnd w:id="14"/>
       <w:bookmarkEnd w:id="15"/>
-      <w:proofErr w:type="spellEnd"/>
     </w:p>
     <w:tbl>
       <w:tblPr>
-        <w:tblStyle w:val="TableGrid"/>
+        <w:tblStyle w:val="Tabelraster"/>
         <w:tblW w:w="0" w:type="auto"/>
         <w:tblLook w:val="04A0" w:firstRow="1" w:lastRow="0" w:firstColumn="1" w:lastColumn="0" w:noHBand="0" w:noVBand="1"/>
       </w:tblPr>
@@ -3452,13 +3297,8 @@
             <w:tcW w:w="4252" w:type="dxa"/>
           </w:tcPr>
           <w:p>
-            <w:proofErr w:type="spellStart"/>
-            <w:r>
-              <w:t>Evil</w:t>
-            </w:r>
-            <w:proofErr w:type="spellEnd"/>
-            <w:r>
-              <w:t xml:space="preserve"> user story</w:t>
+            <w:r>
+              <w:t>Evil user story</w:t>
             </w:r>
           </w:p>
         </w:tc>
@@ -3476,12 +3316,12 @@
     </w:tbl>
     <w:p>
       <w:pPr>
-        <w:pStyle w:val="Caption"/>
+        <w:pStyle w:val="Bijschrift"/>
       </w:pPr>
     </w:p>
     <w:p>
       <w:pPr>
-        <w:pStyle w:val="Heading3"/>
+        <w:pStyle w:val="Kop3"/>
       </w:pPr>
       <w:bookmarkStart w:id="16" w:name="_Toc190000439"/>
       <w:r>
@@ -3491,15 +3331,7 @@
     </w:p>
     <w:p>
       <w:r>
-        <w:t xml:space="preserve">Hieronder een </w:t>
-      </w:r>
-      <w:proofErr w:type="spellStart"/>
-      <w:r>
-        <w:t>activity</w:t>
-      </w:r>
-      <w:proofErr w:type="spellEnd"/>
-      <w:r>
-        <w:t xml:space="preserve"> diagram om de functionele flow duidelijk te maken. </w:t>
+        <w:t xml:space="preserve">Hieronder een activity diagram om de functionele flow duidelijk te maken. </w:t>
       </w:r>
       <w:r>
         <w:br w:type="page"/>
@@ -3507,7 +3339,7 @@
     </w:p>
     <w:p>
       <w:pPr>
-        <w:pStyle w:val="Heading1"/>
+        <w:pStyle w:val="Kop1"/>
         <w:numPr>
           <w:ilvl w:val="0"/>
           <w:numId w:val="0"/>
@@ -3606,7 +3438,7 @@
     </w:p>
     <w:p>
       <w:pPr>
-        <w:pStyle w:val="Caption"/>
+        <w:pStyle w:val="Bijschrift"/>
       </w:pPr>
       <w:r>
         <w:t xml:space="preserve">Figuur </w:t>
@@ -3689,7 +3521,7 @@
     </w:p>
     <w:p>
       <w:pPr>
-        <w:pStyle w:val="Caption"/>
+        <w:pStyle w:val="Bijschrift"/>
       </w:pPr>
       <w:r>
         <w:t xml:space="preserve">Figuur </w:t>
@@ -3703,29 +3535,13 @@
         </w:r>
       </w:fldSimple>
       <w:r>
-        <w:t xml:space="preserve"> </w:t>
-      </w:r>
-      <w:proofErr w:type="spellStart"/>
-      <w:r>
-        <w:t>Threat</w:t>
-      </w:r>
-      <w:proofErr w:type="spellEnd"/>
-      <w:r>
-        <w:t xml:space="preserve"> </w:t>
-      </w:r>
-      <w:proofErr w:type="spellStart"/>
-      <w:r>
-        <w:t>Modeling</w:t>
-      </w:r>
-      <w:proofErr w:type="spellEnd"/>
-      <w:r>
-        <w:t xml:space="preserve"> in het Functioneel Ontwerp</w:t>
+        <w:t xml:space="preserve"> Threat Modeling in het Functioneel Ontwerp</w:t>
       </w:r>
     </w:p>
     <w:p/>
     <w:p>
       <w:pPr>
-        <w:pStyle w:val="Heading2"/>
+        <w:pStyle w:val="Kop2"/>
       </w:pPr>
       <w:bookmarkStart w:id="19" w:name="_Toc190000441"/>
       <w:r>
@@ -3745,87 +3561,43 @@
         <w:br/>
         <w:t xml:space="preserve">In </w:t>
       </w:r>
-      <w:proofErr w:type="spellStart"/>
       <w:r>
         <w:t>u</w:t>
       </w:r>
       <w:r>
-        <w:t>se</w:t>
-      </w:r>
-      <w:proofErr w:type="spellEnd"/>
-      <w:r>
-        <w:t xml:space="preserve"> cases mogen geen nieuwe domein entiteiten of eigenschappen worden gebruikt, alleen wat in het domein model is opgenomen mag gebruikt worden.</w:t>
+        <w:t>se cases mogen geen nieuwe domein entiteiten of eigenschappen worden gebruikt, alleen wat in het domein model is opgenomen mag gebruikt worden.</w:t>
       </w:r>
     </w:p>
     <w:p>
       <w:pPr>
-        <w:pStyle w:val="Heading2"/>
+        <w:pStyle w:val="Kop2"/>
       </w:pPr>
       <w:bookmarkStart w:id="20" w:name="_Toc190000442"/>
-      <w:proofErr w:type="spellStart"/>
       <w:r>
         <w:lastRenderedPageBreak/>
-        <w:t>Use</w:t>
-      </w:r>
-      <w:proofErr w:type="spellEnd"/>
-      <w:r>
-        <w:t xml:space="preserve"> case diagram</w:t>
+        <w:t>Use case diagram</w:t>
       </w:r>
       <w:bookmarkEnd w:id="20"/>
     </w:p>
     <w:p>
       <w:r>
-        <w:t xml:space="preserve">Om een functioneel overzicht te bieden van de applicatie is een </w:t>
-      </w:r>
-      <w:proofErr w:type="spellStart"/>
-      <w:r>
-        <w:t>use</w:t>
-      </w:r>
-      <w:proofErr w:type="spellEnd"/>
-      <w:r>
-        <w:t xml:space="preserve"> case diagram opgenomen. Het zoeken naar de relatie tussen Domein en </w:t>
-      </w:r>
-      <w:proofErr w:type="spellStart"/>
-      <w:r>
-        <w:t>Use</w:t>
-      </w:r>
-      <w:proofErr w:type="spellEnd"/>
-      <w:r>
-        <w:t xml:space="preserve"> case diagram is een belangrijke stap voor stakeholders en </w:t>
-      </w:r>
-      <w:proofErr w:type="spellStart"/>
-      <w:r>
-        <w:t>developers</w:t>
-      </w:r>
-      <w:proofErr w:type="spellEnd"/>
-      <w:r>
-        <w:t>.</w:t>
+        <w:t>Om een functioneel overzicht te bieden van de applicatie is een use case diagram opgenomen. Het zoeken naar de relatie tussen Domein en Use case diagram is een belangrijke stap voor stakeholders en developers.</w:t>
       </w:r>
     </w:p>
     <w:p>
       <w:pPr>
-        <w:pStyle w:val="Heading2"/>
+        <w:pStyle w:val="Kop2"/>
       </w:pPr>
       <w:bookmarkStart w:id="21" w:name="_Toc190000443"/>
-      <w:proofErr w:type="spellStart"/>
-      <w:r>
-        <w:t>Use</w:t>
-      </w:r>
-      <w:proofErr w:type="spellEnd"/>
-      <w:r>
-        <w:t xml:space="preserve"> cases</w:t>
+      <w:r>
+        <w:t>Use cases</w:t>
       </w:r>
       <w:bookmarkEnd w:id="21"/>
     </w:p>
     <w:p>
       <w:r>
-        <w:t xml:space="preserve">De </w:t>
-      </w:r>
-      <w:proofErr w:type="spellStart"/>
-      <w:r>
-        <w:t>use</w:t>
-      </w:r>
-      <w:proofErr w:type="spellEnd"/>
+        <w:t>De use</w:t>
+      </w:r>
       <w:r>
         <w:t xml:space="preserve"> cases </w:t>
       </w:r>
@@ -3835,24 +3607,19 @@
     </w:p>
     <w:p>
       <w:pPr>
-        <w:pStyle w:val="ListParagraph"/>
+        <w:pStyle w:val="Lijstalinea"/>
         <w:numPr>
           <w:ilvl w:val="0"/>
           <w:numId w:val="2"/>
         </w:numPr>
       </w:pPr>
-      <w:proofErr w:type="spellStart"/>
-      <w:r>
-        <w:t>Requirements</w:t>
-      </w:r>
-      <w:proofErr w:type="spellEnd"/>
-      <w:r>
-        <w:t xml:space="preserve"> analyse</w:t>
+      <w:r>
+        <w:t>Requirements analyse</w:t>
       </w:r>
     </w:p>
     <w:p>
       <w:pPr>
-        <w:pStyle w:val="ListParagraph"/>
+        <w:pStyle w:val="Lijstalinea"/>
         <w:numPr>
           <w:ilvl w:val="0"/>
           <w:numId w:val="2"/>
@@ -3864,41 +3631,31 @@
     </w:p>
     <w:p>
       <w:pPr>
-        <w:pStyle w:val="ListParagraph"/>
+        <w:pStyle w:val="Lijstalinea"/>
         <w:numPr>
           <w:ilvl w:val="0"/>
           <w:numId w:val="2"/>
         </w:numPr>
       </w:pPr>
-      <w:proofErr w:type="spellStart"/>
-      <w:r>
-        <w:t>Use</w:t>
-      </w:r>
-      <w:proofErr w:type="spellEnd"/>
-      <w:r>
-        <w:t xml:space="preserve"> case diagram</w:t>
+      <w:r>
+        <w:t>Use case diagram</w:t>
       </w:r>
     </w:p>
     <w:p>
       <w:pPr>
-        <w:pStyle w:val="ListParagraph"/>
+        <w:pStyle w:val="Lijstalinea"/>
         <w:numPr>
           <w:ilvl w:val="0"/>
           <w:numId w:val="2"/>
         </w:numPr>
       </w:pPr>
-      <w:proofErr w:type="spellStart"/>
-      <w:r>
-        <w:t>Use</w:t>
-      </w:r>
-      <w:proofErr w:type="spellEnd"/>
-      <w:r>
-        <w:t xml:space="preserve"> Case beschrijving (optioneel te gebruiken, wel erg bruikbaar!)</w:t>
+      <w:r>
+        <w:t>Use Case beschrijving (optioneel te gebruiken, wel erg bruikbaar!)</w:t>
       </w:r>
     </w:p>
     <w:p>
       <w:pPr>
-        <w:pStyle w:val="Heading3"/>
+        <w:pStyle w:val="Kop3"/>
       </w:pPr>
       <w:bookmarkStart w:id="22" w:name="_Toc190000444"/>
       <w:r>
@@ -3908,40 +3665,17 @@
     </w:p>
     <w:p>
       <w:r>
-        <w:t xml:space="preserve">Een </w:t>
-      </w:r>
-      <w:proofErr w:type="spellStart"/>
-      <w:r>
-        <w:t>requirement</w:t>
-      </w:r>
-      <w:proofErr w:type="spellEnd"/>
-      <w:r>
-        <w:t xml:space="preserve"> kan gelden voor meer dan één </w:t>
-      </w:r>
-      <w:proofErr w:type="spellStart"/>
-      <w:r>
-        <w:t>use</w:t>
-      </w:r>
-      <w:proofErr w:type="spellEnd"/>
+        <w:t>Een requirement kan gelden voor meer dan één use</w:t>
+      </w:r>
       <w:r>
         <w:t xml:space="preserve"> case</w:t>
       </w:r>
       <w:r>
-        <w:t xml:space="preserve">. Bijvoorbeeld: wanneer een </w:t>
-      </w:r>
-      <w:proofErr w:type="spellStart"/>
-      <w:r>
-        <w:t>request</w:t>
-      </w:r>
-      <w:proofErr w:type="spellEnd"/>
-      <w:r>
-        <w:t xml:space="preserve"> wordt verstuurd, dan toont de pagina een spinner. Dit is een algemeen acceptatiecriterium dat als een algemeen principe kan worden opgenomen in de </w:t>
-      </w:r>
-      <w:proofErr w:type="spellStart"/>
+        <w:t xml:space="preserve">. Bijvoorbeeld: wanneer een request wordt verstuurd, dan toont de pagina een spinner. Dit is een algemeen acceptatiecriterium dat als een algemeen principe kan worden opgenomen in de </w:t>
+      </w:r>
       <w:r>
         <w:t>requirementsanalyse</w:t>
       </w:r>
-      <w:proofErr w:type="spellEnd"/>
       <w:r>
         <w:t>. Hieronder een voorbeeld:</w:t>
       </w:r>
@@ -3949,7 +3683,7 @@
     <w:p/>
     <w:tbl>
       <w:tblPr>
-        <w:tblStyle w:val="GridTable1Light"/>
+        <w:tblStyle w:val="Rastertabel1licht"/>
         <w:tblW w:w="9776" w:type="dxa"/>
         <w:tblLook w:val="04A0" w:firstRow="1" w:lastRow="0" w:firstColumn="1" w:lastColumn="0" w:noHBand="0" w:noVBand="1"/>
       </w:tblPr>
@@ -3972,7 +3706,7 @@
           </w:tcPr>
           <w:p>
             <w:pPr>
-              <w:pStyle w:val="NoSpacing"/>
+              <w:pStyle w:val="Geenafstand"/>
               <w:rPr>
                 <w:sz w:val="20"/>
                 <w:szCs w:val="20"/>
@@ -3993,7 +3727,7 @@
           </w:tcPr>
           <w:p>
             <w:pPr>
-              <w:pStyle w:val="NoSpacing"/>
+              <w:pStyle w:val="Geenafstand"/>
               <w:cnfStyle w:val="100000000000" w:firstRow="1" w:lastRow="0" w:firstColumn="0" w:lastColumn="0" w:oddVBand="0" w:evenVBand="0" w:oddHBand="0" w:evenHBand="0" w:firstRowFirstColumn="0" w:firstRowLastColumn="0" w:lastRowFirstColumn="0" w:lastRowLastColumn="0"/>
               <w:rPr>
                 <w:sz w:val="20"/>
@@ -4015,7 +3749,7 @@
           </w:tcPr>
           <w:p>
             <w:pPr>
-              <w:pStyle w:val="NoSpacing"/>
+              <w:pStyle w:val="Geenafstand"/>
               <w:cnfStyle w:val="100000000000" w:firstRow="1" w:lastRow="0" w:firstColumn="0" w:lastColumn="0" w:oddVBand="0" w:evenVBand="0" w:oddHBand="0" w:evenHBand="0" w:firstRowFirstColumn="0" w:firstRowLastColumn="0" w:lastRowFirstColumn="0" w:lastRowLastColumn="0"/>
               <w:rPr>
                 <w:sz w:val="20"/>
@@ -4037,7 +3771,7 @@
           </w:tcPr>
           <w:p>
             <w:pPr>
-              <w:pStyle w:val="NoSpacing"/>
+              <w:pStyle w:val="Geenafstand"/>
               <w:cnfStyle w:val="100000000000" w:firstRow="1" w:lastRow="0" w:firstColumn="0" w:lastColumn="0" w:oddVBand="0" w:evenVBand="0" w:oddHBand="0" w:evenHBand="0" w:firstRowFirstColumn="0" w:firstRowLastColumn="0" w:lastRowFirstColumn="0" w:lastRowLastColumn="0"/>
               <w:rPr>
                 <w:sz w:val="20"/>
@@ -4066,14 +3800,13 @@
           </w:tcPr>
           <w:p>
             <w:pPr>
-              <w:pStyle w:val="NoSpacing"/>
+              <w:pStyle w:val="Geenafstand"/>
               <w:cnfStyle w:val="100000000000" w:firstRow="1" w:lastRow="0" w:firstColumn="0" w:lastColumn="0" w:oddVBand="0" w:evenVBand="0" w:oddHBand="0" w:evenHBand="0" w:firstRowFirstColumn="0" w:firstRowLastColumn="0" w:lastRowFirstColumn="0" w:lastRowLastColumn="0"/>
               <w:rPr>
                 <w:sz w:val="20"/>
                 <w:szCs w:val="20"/>
               </w:rPr>
             </w:pPr>
-            <w:proofErr w:type="spellStart"/>
             <w:r>
               <w:rPr>
                 <w:sz w:val="20"/>
@@ -4081,7 +3814,6 @@
               </w:rPr>
               <w:t>MoSCoW</w:t>
             </w:r>
-            <w:proofErr w:type="spellEnd"/>
           </w:p>
         </w:tc>
         <w:tc>
@@ -4090,7 +3822,7 @@
           </w:tcPr>
           <w:p>
             <w:pPr>
-              <w:pStyle w:val="NoSpacing"/>
+              <w:pStyle w:val="Geenafstand"/>
               <w:cnfStyle w:val="100000000000" w:firstRow="1" w:lastRow="0" w:firstColumn="0" w:lastColumn="0" w:oddVBand="0" w:evenVBand="0" w:oddHBand="0" w:evenHBand="0" w:firstRowFirstColumn="0" w:firstRowLastColumn="0" w:lastRowFirstColumn="0" w:lastRowLastColumn="0"/>
               <w:rPr>
                 <w:sz w:val="20"/>
@@ -4115,7 +3847,7 @@
           </w:tcPr>
           <w:p>
             <w:pPr>
-              <w:pStyle w:val="NoSpacing"/>
+              <w:pStyle w:val="Geenafstand"/>
               <w:rPr>
                 <w:b w:val="0"/>
                 <w:bCs w:val="0"/>
@@ -4140,7 +3872,7 @@
           </w:tcPr>
           <w:p>
             <w:pPr>
-              <w:pStyle w:val="NoSpacing"/>
+              <w:pStyle w:val="Geenafstand"/>
               <w:cnfStyle w:val="000000000000" w:firstRow="0" w:lastRow="0" w:firstColumn="0" w:lastColumn="0" w:oddVBand="0" w:evenVBand="0" w:oddHBand="0" w:evenHBand="0" w:firstRowFirstColumn="0" w:firstRowLastColumn="0" w:lastRowFirstColumn="0" w:lastRowLastColumn="0"/>
               <w:rPr>
                 <w:sz w:val="20"/>
@@ -4169,7 +3901,7 @@
           </w:tcPr>
           <w:p>
             <w:pPr>
-              <w:pStyle w:val="NoSpacing"/>
+              <w:pStyle w:val="Geenafstand"/>
               <w:cnfStyle w:val="000000000000" w:firstRow="0" w:lastRow="0" w:firstColumn="0" w:lastColumn="0" w:oddVBand="0" w:evenVBand="0" w:oddHBand="0" w:evenHBand="0" w:firstRowFirstColumn="0" w:firstRowLastColumn="0" w:lastRowFirstColumn="0" w:lastRowLastColumn="0"/>
               <w:rPr>
                 <w:sz w:val="20"/>
@@ -4181,70 +3913,54 @@
                 <w:sz w:val="20"/>
                 <w:szCs w:val="20"/>
               </w:rPr>
-              <w:t xml:space="preserve">Wanneer een </w:t>
-            </w:r>
-            <w:proofErr w:type="spellStart"/>
-            <w:r>
+              <w:t>Wanneer een request wordt verstuurd, dan toont de pagina een spinner.</w:t>
+            </w:r>
+          </w:p>
+        </w:tc>
+        <w:tc>
+          <w:tcPr>
+            <w:tcW w:w="1171" w:type="dxa"/>
+          </w:tcPr>
+          <w:p>
+            <w:pPr>
+              <w:pStyle w:val="Geenafstand"/>
+              <w:cnfStyle w:val="000000000000" w:firstRow="0" w:lastRow="0" w:firstColumn="0" w:lastColumn="0" w:oddVBand="0" w:evenVBand="0" w:oddHBand="0" w:evenHBand="0" w:firstRowFirstColumn="0" w:firstRowLastColumn="0" w:lastRowFirstColumn="0" w:lastRowLastColumn="0"/>
               <w:rPr>
                 <w:sz w:val="20"/>
                 <w:szCs w:val="20"/>
               </w:rPr>
-              <w:t>request</w:t>
-            </w:r>
-            <w:proofErr w:type="spellEnd"/>
+            </w:pPr>
             <w:r>
               <w:rPr>
                 <w:sz w:val="20"/>
                 <w:szCs w:val="20"/>
               </w:rPr>
-              <w:t xml:space="preserve"> wordt verstuurd, dan toont de pagina een spinner.</w:t>
-            </w:r>
-          </w:p>
-        </w:tc>
-        <w:tc>
-          <w:tcPr>
-            <w:tcW w:w="1171" w:type="dxa"/>
+              <w:t>Principe</w:t>
+            </w:r>
+          </w:p>
+        </w:tc>
+        <w:tc>
+          <w:tcPr>
+            <w:tcW w:w="988" w:type="dxa"/>
           </w:tcPr>
           <w:p>
             <w:pPr>
-              <w:pStyle w:val="NoSpacing"/>
+              <w:pStyle w:val="Geenafstand"/>
               <w:cnfStyle w:val="000000000000" w:firstRow="0" w:lastRow="0" w:firstColumn="0" w:lastColumn="0" w:oddVBand="0" w:evenVBand="0" w:oddHBand="0" w:evenHBand="0" w:firstRowFirstColumn="0" w:firstRowLastColumn="0" w:lastRowFirstColumn="0" w:lastRowLastColumn="0"/>
               <w:rPr>
                 <w:sz w:val="20"/>
                 <w:szCs w:val="20"/>
               </w:rPr>
             </w:pPr>
-            <w:r>
-              <w:rPr>
-                <w:sz w:val="20"/>
-                <w:szCs w:val="20"/>
-              </w:rPr>
-              <w:t>Principe</w:t>
-            </w:r>
-          </w:p>
-        </w:tc>
-        <w:tc>
-          <w:tcPr>
-            <w:tcW w:w="988" w:type="dxa"/>
+          </w:p>
+        </w:tc>
+        <w:tc>
+          <w:tcPr>
+            <w:tcW w:w="1226" w:type="dxa"/>
           </w:tcPr>
           <w:p>
             <w:pPr>
-              <w:pStyle w:val="NoSpacing"/>
-              <w:cnfStyle w:val="000000000000" w:firstRow="0" w:lastRow="0" w:firstColumn="0" w:lastColumn="0" w:oddVBand="0" w:evenVBand="0" w:oddHBand="0" w:evenHBand="0" w:firstRowFirstColumn="0" w:firstRowLastColumn="0" w:lastRowFirstColumn="0" w:lastRowLastColumn="0"/>
-              <w:rPr>
-                <w:sz w:val="20"/>
-                <w:szCs w:val="20"/>
-              </w:rPr>
-            </w:pPr>
-          </w:p>
-        </w:tc>
-        <w:tc>
-          <w:tcPr>
-            <w:tcW w:w="1226" w:type="dxa"/>
-          </w:tcPr>
-          <w:p>
-            <w:pPr>
-              <w:pStyle w:val="NoSpacing"/>
+              <w:pStyle w:val="Geenafstand"/>
               <w:cnfStyle w:val="000000000000" w:firstRow="0" w:lastRow="0" w:firstColumn="0" w:lastColumn="0" w:oddVBand="0" w:evenVBand="0" w:oddHBand="0" w:evenHBand="0" w:firstRowFirstColumn="0" w:firstRowLastColumn="0" w:lastRowFirstColumn="0" w:lastRowLastColumn="0"/>
               <w:rPr>
                 <w:sz w:val="20"/>
@@ -4263,7 +3979,7 @@
           </w:tcPr>
           <w:p>
             <w:pPr>
-              <w:pStyle w:val="NoSpacing"/>
+              <w:pStyle w:val="Geenafstand"/>
               <w:rPr>
                 <w:b w:val="0"/>
                 <w:bCs w:val="0"/>
@@ -4307,7 +4023,7 @@
           </w:tcPr>
           <w:p>
             <w:pPr>
-              <w:pStyle w:val="NoSpacing"/>
+              <w:pStyle w:val="Geenafstand"/>
               <w:cnfStyle w:val="000000000000" w:firstRow="0" w:lastRow="0" w:firstColumn="0" w:lastColumn="0" w:oddVBand="0" w:evenVBand="0" w:oddHBand="0" w:evenHBand="0" w:firstRowFirstColumn="0" w:firstRowLastColumn="0" w:lastRowFirstColumn="0" w:lastRowLastColumn="0"/>
               <w:rPr>
                 <w:sz w:val="20"/>
@@ -4330,7 +4046,7 @@
           </w:tcPr>
           <w:p>
             <w:pPr>
-              <w:pStyle w:val="NoSpacing"/>
+              <w:pStyle w:val="Geenafstand"/>
               <w:cnfStyle w:val="000000000000" w:firstRow="0" w:lastRow="0" w:firstColumn="0" w:lastColumn="0" w:oddVBand="0" w:evenVBand="0" w:oddHBand="0" w:evenHBand="0" w:firstRowFirstColumn="0" w:firstRowLastColumn="0" w:lastRowFirstColumn="0" w:lastRowLastColumn="0"/>
               <w:rPr>
                 <w:sz w:val="20"/>
@@ -4342,50 +4058,57 @@
                 <w:sz w:val="20"/>
                 <w:szCs w:val="20"/>
               </w:rPr>
-              <w:t xml:space="preserve">Als gebruiker wil ik de CV van een </w:t>
-            </w:r>
-            <w:proofErr w:type="spellStart"/>
-            <w:r>
+              <w:t>Als gebruiker wil ik de CV van een developer kunnen zien om te oriënteren voordat ik contact leg</w:t>
+            </w:r>
+          </w:p>
+        </w:tc>
+        <w:tc>
+          <w:tcPr>
+            <w:tcW w:w="1171" w:type="dxa"/>
+            <w:shd w:val="clear" w:color="auto" w:fill="D9E2F3" w:themeFill="accent1" w:themeFillTint="33"/>
+          </w:tcPr>
+          <w:p>
+            <w:pPr>
+              <w:pStyle w:val="Geenafstand"/>
+              <w:cnfStyle w:val="000000000000" w:firstRow="0" w:lastRow="0" w:firstColumn="0" w:lastColumn="0" w:oddVBand="0" w:evenVBand="0" w:oddHBand="0" w:evenHBand="0" w:firstRowFirstColumn="0" w:firstRowLastColumn="0" w:lastRowFirstColumn="0" w:lastRowLastColumn="0"/>
               <w:rPr>
                 <w:sz w:val="20"/>
                 <w:szCs w:val="20"/>
               </w:rPr>
-              <w:t>developer</w:t>
-            </w:r>
-            <w:proofErr w:type="spellEnd"/>
-            <w:r>
+            </w:pPr>
+          </w:p>
+        </w:tc>
+        <w:tc>
+          <w:tcPr>
+            <w:tcW w:w="988" w:type="dxa"/>
+            <w:shd w:val="clear" w:color="auto" w:fill="D9E2F3" w:themeFill="accent1" w:themeFillTint="33"/>
+          </w:tcPr>
+          <w:p>
+            <w:pPr>
+              <w:pStyle w:val="Geenafstand"/>
+              <w:cnfStyle w:val="000000000000" w:firstRow="0" w:lastRow="0" w:firstColumn="0" w:lastColumn="0" w:oddVBand="0" w:evenVBand="0" w:oddHBand="0" w:evenHBand="0" w:firstRowFirstColumn="0" w:firstRowLastColumn="0" w:lastRowFirstColumn="0" w:lastRowLastColumn="0"/>
               <w:rPr>
                 <w:sz w:val="20"/>
                 <w:szCs w:val="20"/>
               </w:rPr>
-              <w:t xml:space="preserve"> kunnen zien om te oriënteren voordat ik contact leg</w:t>
-            </w:r>
-          </w:p>
-        </w:tc>
-        <w:tc>
-          <w:tcPr>
-            <w:tcW w:w="1171" w:type="dxa"/>
-            <w:shd w:val="clear" w:color="auto" w:fill="D9E2F3" w:themeFill="accent1" w:themeFillTint="33"/>
-          </w:tcPr>
-          <w:p>
-            <w:pPr>
-              <w:pStyle w:val="NoSpacing"/>
-              <w:cnfStyle w:val="000000000000" w:firstRow="0" w:lastRow="0" w:firstColumn="0" w:lastColumn="0" w:oddVBand="0" w:evenVBand="0" w:oddHBand="0" w:evenHBand="0" w:firstRowFirstColumn="0" w:firstRowLastColumn="0" w:lastRowFirstColumn="0" w:lastRowLastColumn="0"/>
+            </w:pPr>
+            <w:r>
               <w:rPr>
                 <w:sz w:val="20"/>
                 <w:szCs w:val="20"/>
               </w:rPr>
-            </w:pPr>
-          </w:p>
-        </w:tc>
-        <w:tc>
-          <w:tcPr>
-            <w:tcW w:w="988" w:type="dxa"/>
+              <w:t>Must</w:t>
+            </w:r>
+          </w:p>
+        </w:tc>
+        <w:tc>
+          <w:tcPr>
+            <w:tcW w:w="1226" w:type="dxa"/>
             <w:shd w:val="clear" w:color="auto" w:fill="D9E2F3" w:themeFill="accent1" w:themeFillTint="33"/>
           </w:tcPr>
           <w:p>
             <w:pPr>
-              <w:pStyle w:val="NoSpacing"/>
+              <w:pStyle w:val="Geenafstand"/>
               <w:cnfStyle w:val="000000000000" w:firstRow="0" w:lastRow="0" w:firstColumn="0" w:lastColumn="0" w:oddVBand="0" w:evenVBand="0" w:oddHBand="0" w:evenHBand="0" w:firstRowFirstColumn="0" w:firstRowLastColumn="0" w:lastRowFirstColumn="0" w:lastRowLastColumn="0"/>
               <w:rPr>
                 <w:sz w:val="20"/>
@@ -4394,29 +4117,6 @@
             </w:pPr>
             <w:r>
               <w:rPr>
-                <w:sz w:val="20"/>
-                <w:szCs w:val="20"/>
-              </w:rPr>
-              <w:t>Must</w:t>
-            </w:r>
-          </w:p>
-        </w:tc>
-        <w:tc>
-          <w:tcPr>
-            <w:tcW w:w="1226" w:type="dxa"/>
-            <w:shd w:val="clear" w:color="auto" w:fill="D9E2F3" w:themeFill="accent1" w:themeFillTint="33"/>
-          </w:tcPr>
-          <w:p>
-            <w:pPr>
-              <w:pStyle w:val="NoSpacing"/>
-              <w:cnfStyle w:val="000000000000" w:firstRow="0" w:lastRow="0" w:firstColumn="0" w:lastColumn="0" w:oddVBand="0" w:evenVBand="0" w:oddHBand="0" w:evenHBand="0" w:firstRowFirstColumn="0" w:firstRowLastColumn="0" w:lastRowFirstColumn="0" w:lastRowLastColumn="0"/>
-              <w:rPr>
-                <w:sz w:val="20"/>
-                <w:szCs w:val="20"/>
-              </w:rPr>
-            </w:pPr>
-            <w:r>
-              <w:rPr>
                 <w:sz w:val="16"/>
                 <w:szCs w:val="16"/>
               </w:rPr>
@@ -4433,7 +4133,7 @@
           </w:tcPr>
           <w:p>
             <w:pPr>
-              <w:pStyle w:val="NoSpacing"/>
+              <w:pStyle w:val="Geenafstand"/>
               <w:rPr>
                 <w:b w:val="0"/>
                 <w:bCs w:val="0"/>
@@ -4458,7 +4158,7 @@
           </w:tcPr>
           <w:p>
             <w:pPr>
-              <w:pStyle w:val="NoSpacing"/>
+              <w:pStyle w:val="Geenafstand"/>
               <w:cnfStyle w:val="000000000000" w:firstRow="0" w:lastRow="0" w:firstColumn="0" w:lastColumn="0" w:oddVBand="0" w:evenVBand="0" w:oddHBand="0" w:evenHBand="0" w:firstRowFirstColumn="0" w:firstRowLastColumn="0" w:lastRowFirstColumn="0" w:lastRowLastColumn="0"/>
               <w:rPr>
                 <w:sz w:val="20"/>
@@ -4473,7 +4173,7 @@
           </w:tcPr>
           <w:p>
             <w:pPr>
-              <w:pStyle w:val="NoSpacing"/>
+              <w:pStyle w:val="Geenafstand"/>
               <w:cnfStyle w:val="000000000000" w:firstRow="0" w:lastRow="0" w:firstColumn="0" w:lastColumn="0" w:oddVBand="0" w:evenVBand="0" w:oddHBand="0" w:evenHBand="0" w:firstRowFirstColumn="0" w:firstRowLastColumn="0" w:lastRowFirstColumn="0" w:lastRowLastColumn="0"/>
               <w:rPr>
                 <w:sz w:val="20"/>
@@ -4495,7 +4195,7 @@
           </w:tcPr>
           <w:p>
             <w:pPr>
-              <w:pStyle w:val="NoSpacing"/>
+              <w:pStyle w:val="Geenafstand"/>
               <w:cnfStyle w:val="000000000000" w:firstRow="0" w:lastRow="0" w:firstColumn="0" w:lastColumn="0" w:oddVBand="0" w:evenVBand="0" w:oddHBand="0" w:evenHBand="0" w:firstRowFirstColumn="0" w:firstRowLastColumn="0" w:lastRowFirstColumn="0" w:lastRowLastColumn="0"/>
               <w:rPr>
                 <w:sz w:val="20"/>
@@ -4517,7 +4217,7 @@
           </w:tcPr>
           <w:p>
             <w:pPr>
-              <w:pStyle w:val="NoSpacing"/>
+              <w:pStyle w:val="Geenafstand"/>
               <w:cnfStyle w:val="000000000000" w:firstRow="0" w:lastRow="0" w:firstColumn="0" w:lastColumn="0" w:oddVBand="0" w:evenVBand="0" w:oddHBand="0" w:evenHBand="0" w:firstRowFirstColumn="0" w:firstRowLastColumn="0" w:lastRowFirstColumn="0" w:lastRowLastColumn="0"/>
               <w:rPr>
                 <w:sz w:val="20"/>
@@ -4539,7 +4239,7 @@
           </w:tcPr>
           <w:p>
             <w:pPr>
-              <w:pStyle w:val="NoSpacing"/>
+              <w:pStyle w:val="Geenafstand"/>
               <w:cnfStyle w:val="000000000000" w:firstRow="0" w:lastRow="0" w:firstColumn="0" w:lastColumn="0" w:oddVBand="0" w:evenVBand="0" w:oddHBand="0" w:evenHBand="0" w:firstRowFirstColumn="0" w:firstRowLastColumn="0" w:lastRowFirstColumn="0" w:lastRowLastColumn="0"/>
               <w:rPr>
                 <w:sz w:val="20"/>
@@ -4584,7 +4284,7 @@
     </w:p>
     <w:p>
       <w:pPr>
-        <w:pStyle w:val="Heading3"/>
+        <w:pStyle w:val="Kop3"/>
       </w:pPr>
       <w:bookmarkStart w:id="24" w:name="_Toc190000445"/>
       <w:r>
@@ -4595,80 +4295,16 @@
     </w:p>
     <w:p>
       <w:r>
-        <w:t xml:space="preserve">Bij de </w:t>
-      </w:r>
-      <w:proofErr w:type="spellStart"/>
-      <w:r>
-        <w:t>use</w:t>
-      </w:r>
-      <w:proofErr w:type="spellEnd"/>
-      <w:r>
-        <w:t xml:space="preserve"> case zijn acceptatiecriteria opgenomen, deze zijn overgenomen van de </w:t>
-      </w:r>
-      <w:proofErr w:type="spellStart"/>
-      <w:r>
-        <w:t>requirementanalyse</w:t>
-      </w:r>
-      <w:proofErr w:type="spellEnd"/>
-      <w:r>
-        <w:t xml:space="preserve">. Zoals te zien is aan de markeringen zijn nieuwe </w:t>
-      </w:r>
-      <w:proofErr w:type="spellStart"/>
-      <w:r>
-        <w:t>requirements</w:t>
-      </w:r>
-      <w:proofErr w:type="spellEnd"/>
-      <w:r>
-        <w:t xml:space="preserve"> nodig en aanscherping van bestaande </w:t>
-      </w:r>
-      <w:proofErr w:type="spellStart"/>
-      <w:r>
-        <w:t>requirements</w:t>
-      </w:r>
-      <w:proofErr w:type="spellEnd"/>
-      <w:r>
-        <w:t>.</w:t>
+        <w:t>Bij de use case zijn acceptatiecriteria opgenomen, deze zijn overgenomen van de requirementanalyse. Zoals te zien is aan de markeringen zijn nieuwe requirements nodig en aanscherping van bestaande requirements.</w:t>
       </w:r>
       <w:r>
         <w:br/>
-        <w:t xml:space="preserve">Vervolgens zijn </w:t>
-      </w:r>
-      <w:proofErr w:type="spellStart"/>
-      <w:r>
-        <w:t>Evil</w:t>
-      </w:r>
-      <w:proofErr w:type="spellEnd"/>
-      <w:r>
-        <w:t xml:space="preserve"> user </w:t>
-      </w:r>
-      <w:proofErr w:type="spellStart"/>
-      <w:r>
-        <w:t>stories</w:t>
-      </w:r>
-      <w:proofErr w:type="spellEnd"/>
-      <w:r>
-        <w:t xml:space="preserve"> opgesteld en gekeken of de Security </w:t>
-      </w:r>
-      <w:proofErr w:type="spellStart"/>
-      <w:r>
-        <w:t>Measurements</w:t>
-      </w:r>
-      <w:proofErr w:type="spellEnd"/>
-      <w:r>
-        <w:t xml:space="preserve"> (SM#) vastgelegd in de </w:t>
-      </w:r>
-      <w:proofErr w:type="spellStart"/>
-      <w:r>
-        <w:t>requirementsanalyse</w:t>
-      </w:r>
-      <w:proofErr w:type="spellEnd"/>
-      <w:r>
-        <w:t xml:space="preserve"> afdoende waren. De conclusie was: SM1 moet worden aangescherpt!</w:t>
+        <w:t>Vervolgens zijn Evil user stories opgesteld en gekeken of de Security Measurements (SM#) vastgelegd in de requirementsanalyse afdoende waren. De conclusie was: SM1 moet worden aangescherpt!</w:t>
       </w:r>
     </w:p>
     <w:p>
       <w:pPr>
-        <w:pStyle w:val="Heading3"/>
+        <w:pStyle w:val="Kop3"/>
       </w:pPr>
       <w:bookmarkStart w:id="25" w:name="_Toc190000446"/>
       <w:r>
@@ -4684,69 +4320,24 @@
         <w:t>schermontwerp</w:t>
       </w:r>
       <w:r>
-        <w:t xml:space="preserve">. Aangeraden wordt om </w:t>
-      </w:r>
-      <w:proofErr w:type="spellStart"/>
-      <w:r>
-        <w:t>Figma</w:t>
-      </w:r>
-      <w:proofErr w:type="spellEnd"/>
-      <w:r>
-        <w:t xml:space="preserve"> te gebruiken. Met deze tool kun je </w:t>
-      </w:r>
-      <w:proofErr w:type="spellStart"/>
-      <w:r>
-        <w:t>wireframes</w:t>
-      </w:r>
-      <w:proofErr w:type="spellEnd"/>
-      <w:r>
-        <w:t xml:space="preserve"> en componenten maken (bijvoorbeeld een status aan een knop meegeven: </w:t>
-      </w:r>
-      <w:proofErr w:type="spellStart"/>
-      <w:r>
-        <w:t>hover</w:t>
-      </w:r>
-      <w:proofErr w:type="spellEnd"/>
-      <w:r>
-        <w:t xml:space="preserve">, </w:t>
-      </w:r>
-      <w:proofErr w:type="spellStart"/>
-      <w:r>
-        <w:t>disabled</w:t>
-      </w:r>
-      <w:proofErr w:type="spellEnd"/>
-      <w:r>
-        <w:t>).</w:t>
+        <w:t>. Aangeraden wordt om Figma te gebruiken. Met deze tool kun je wireframes en componenten maken (bijvoorbeeld een status aan een knop meegeven: hover, disabled).</w:t>
       </w:r>
     </w:p>
     <w:p>
       <w:pPr>
-        <w:pStyle w:val="Heading3"/>
+        <w:pStyle w:val="Kop3"/>
       </w:pPr>
       <w:bookmarkStart w:id="26" w:name="_Toc175136878"/>
       <w:bookmarkStart w:id="27" w:name="_Toc190000447"/>
       <w:r>
-        <w:t xml:space="preserve">Controle </w:t>
-      </w:r>
-      <w:proofErr w:type="spellStart"/>
-      <w:r>
-        <w:t>requirements</w:t>
+        <w:t>Controle requirements</w:t>
       </w:r>
       <w:bookmarkEnd w:id="26"/>
       <w:bookmarkEnd w:id="27"/>
-      <w:proofErr w:type="spellEnd"/>
     </w:p>
     <w:p>
       <w:r>
-        <w:t xml:space="preserve">Na het uitwerken van het Functioneel Ontwerp is een controle uitgevoerd of het ontwerp overeenkomstig de eisen de in de </w:t>
-      </w:r>
-      <w:proofErr w:type="spellStart"/>
-      <w:r>
-        <w:t>requirementsanalyse</w:t>
-      </w:r>
-      <w:proofErr w:type="spellEnd"/>
-      <w:r>
-        <w:t xml:space="preserve"> is opgesteld.</w:t>
+        <w:t>Na het uitwerken van het Functioneel Ontwerp is een controle uitgevoerd of het ontwerp overeenkomstig de eisen de in de requirementsanalyse is opgesteld.</w:t>
       </w:r>
     </w:p>
     <w:sectPr>
@@ -4761,7 +4352,7 @@
 </file>
 
 <file path=word/endnotes.xml><?xml version="1.0" encoding="utf-8"?>
-<w:endnotes xmlns:wpc="http://schemas.microsoft.com/office/word/2010/wordprocessingCanvas" xmlns:cx="http://schemas.microsoft.com/office/drawing/2014/chartex" xmlns:cx1="http://schemas.microsoft.com/office/drawing/2015/9/8/chartex" xmlns:cx2="http://schemas.microsoft.com/office/drawing/2015/10/21/chartex" xmlns:cx3="http://schemas.microsoft.com/office/drawing/2016/5/9/chartex" xmlns:cx4="http://schemas.microsoft.com/office/drawing/2016/5/10/chartex" xmlns:cx5="http://schemas.microsoft.com/office/drawing/2016/5/11/chartex" xmlns:cx6="http://schemas.microsoft.com/office/drawing/2016/5/12/chartex" xmlns:cx7="http://schemas.microsoft.com/office/drawing/2016/5/13/chartex" xmlns:cx8="http://schemas.microsoft.com/office/drawing/2016/5/14/chartex" xmlns:mc="http://schemas.openxmlformats.org/markup-compatibility/2006" xmlns:aink="http://schemas.microsoft.com/office/drawing/2016/ink" xmlns:am3d="http://schemas.microsoft.com/office/drawing/2017/model3d" xmlns:o="urn:schemas-microsoft-com:office:office" xmlns:oel="http://schemas.microsoft.com/office/2019/extlst" xmlns:r="http://schemas.openxmlformats.org/officeDocument/2006/relationships" xmlns:m="http://schemas.openxmlformats.org/officeDocument/2006/math" xmlns:v="urn:schemas-microsoft-com:vml" xmlns:wp14="http://schemas.microsoft.com/office/word/2010/wordprocessingDrawing" xmlns:wp="http://schemas.openxmlformats.org/drawingml/2006/wordprocessingDrawing" xmlns:w10="urn:schemas-microsoft-com:office:word" xmlns:w="http://schemas.openxmlformats.org/wordprocessingml/2006/main" xmlns:w14="http://schemas.microsoft.com/office/word/2010/wordml" xmlns:w15="http://schemas.microsoft.com/office/word/2012/wordml" xmlns:w16cex="http://schemas.microsoft.com/office/word/2018/wordml/cex" xmlns:w16cid="http://schemas.microsoft.com/office/word/2016/wordml/cid" xmlns:w16="http://schemas.microsoft.com/office/word/2018/wordml" xmlns:w16du="http://schemas.microsoft.com/office/word/2023/wordml/word16du" xmlns:w16sdtdh="http://schemas.microsoft.com/office/word/2020/wordml/sdtdatahash" xmlns:w16sdtfl="http://schemas.microsoft.com/office/word/2024/wordml/sdtformatlock" xmlns:w16se="http://schemas.microsoft.com/office/word/2015/wordml/symex" xmlns:wpg="http://schemas.microsoft.com/office/word/2010/wordprocessingGroup" xmlns:wpi="http://schemas.microsoft.com/office/word/2010/wordprocessingInk" xmlns:wne="http://schemas.microsoft.com/office/word/2006/wordml" xmlns:wps="http://schemas.microsoft.com/office/word/2010/wordprocessingShape" mc:Ignorable="w14 w15 w16se w16cid w16 w16cex w16sdtdh w16sdtfl w16du wp14">
+<w:endnotes xmlns:wpc="http://schemas.microsoft.com/office/word/2010/wordprocessingCanvas" xmlns:cx="http://schemas.microsoft.com/office/drawing/2014/chartex" xmlns:cx1="http://schemas.microsoft.com/office/drawing/2015/9/8/chartex" xmlns:cx2="http://schemas.microsoft.com/office/drawing/2015/10/21/chartex" xmlns:cx3="http://schemas.microsoft.com/office/drawing/2016/5/9/chartex" xmlns:cx4="http://schemas.microsoft.com/office/drawing/2016/5/10/chartex" xmlns:cx5="http://schemas.microsoft.com/office/drawing/2016/5/11/chartex" xmlns:cx6="http://schemas.microsoft.com/office/drawing/2016/5/12/chartex" xmlns:cx7="http://schemas.microsoft.com/office/drawing/2016/5/13/chartex" xmlns:cx8="http://schemas.microsoft.com/office/drawing/2016/5/14/chartex" xmlns:mc="http://schemas.openxmlformats.org/markup-compatibility/2006" xmlns:aink="http://schemas.microsoft.com/office/drawing/2016/ink" xmlns:am3d="http://schemas.microsoft.com/office/drawing/2017/model3d" xmlns:o="urn:schemas-microsoft-com:office:office" xmlns:oel="http://schemas.microsoft.com/office/2019/extlst" xmlns:r="http://schemas.openxmlformats.org/officeDocument/2006/relationships" xmlns:m="http://schemas.openxmlformats.org/officeDocument/2006/math" xmlns:v="urn:schemas-microsoft-com:vml" xmlns:wp14="http://schemas.microsoft.com/office/word/2010/wordprocessingDrawing" xmlns:wp="http://schemas.openxmlformats.org/drawingml/2006/wordprocessingDrawing" xmlns:w10="urn:schemas-microsoft-com:office:word" xmlns:w="http://schemas.openxmlformats.org/wordprocessingml/2006/main" xmlns:w14="http://schemas.microsoft.com/office/word/2010/wordml" xmlns:w15="http://schemas.microsoft.com/office/word/2012/wordml" xmlns:w16cex="http://schemas.microsoft.com/office/word/2018/wordml/cex" xmlns:w16cid="http://schemas.microsoft.com/office/word/2016/wordml/cid" xmlns:w16="http://schemas.microsoft.com/office/word/2018/wordml" xmlns:w16du="http://schemas.microsoft.com/office/word/2023/wordml/word16du" xmlns:w16sdtdh="http://schemas.microsoft.com/office/word/2020/wordml/sdtdatahash" xmlns:w16se="http://schemas.microsoft.com/office/word/2015/wordml/symex" xmlns:wpg="http://schemas.microsoft.com/office/word/2010/wordprocessingGroup" xmlns:wpi="http://schemas.microsoft.com/office/word/2010/wordprocessingInk" xmlns:wne="http://schemas.microsoft.com/office/word/2006/wordml" xmlns:wps="http://schemas.microsoft.com/office/word/2010/wordprocessingShape" mc:Ignorable="w14 w15 w16se w16cid w16 w16cex w16sdtdh w16du wp14">
   <w:endnote w:type="separator" w:id="-1">
     <w:p>
       <w:pPr>
@@ -4793,7 +4384,7 @@
 </file>
 
 <file path=word/footer1.xml><?xml version="1.0" encoding="utf-8"?>
-<w:ftr xmlns:wpc="http://schemas.microsoft.com/office/word/2010/wordprocessingCanvas" xmlns:cx="http://schemas.microsoft.com/office/drawing/2014/chartex" xmlns:cx1="http://schemas.microsoft.com/office/drawing/2015/9/8/chartex" xmlns:cx2="http://schemas.microsoft.com/office/drawing/2015/10/21/chartex" xmlns:cx3="http://schemas.microsoft.com/office/drawing/2016/5/9/chartex" xmlns:cx4="http://schemas.microsoft.com/office/drawing/2016/5/10/chartex" xmlns:cx5="http://schemas.microsoft.com/office/drawing/2016/5/11/chartex" xmlns:cx6="http://schemas.microsoft.com/office/drawing/2016/5/12/chartex" xmlns:cx7="http://schemas.microsoft.com/office/drawing/2016/5/13/chartex" xmlns:cx8="http://schemas.microsoft.com/office/drawing/2016/5/14/chartex" xmlns:mc="http://schemas.openxmlformats.org/markup-compatibility/2006" xmlns:aink="http://schemas.microsoft.com/office/drawing/2016/ink" xmlns:am3d="http://schemas.microsoft.com/office/drawing/2017/model3d" xmlns:o="urn:schemas-microsoft-com:office:office" xmlns:oel="http://schemas.microsoft.com/office/2019/extlst" xmlns:r="http://schemas.openxmlformats.org/officeDocument/2006/relationships" xmlns:m="http://schemas.openxmlformats.org/officeDocument/2006/math" xmlns:v="urn:schemas-microsoft-com:vml" xmlns:wp14="http://schemas.microsoft.com/office/word/2010/wordprocessingDrawing" xmlns:wp="http://schemas.openxmlformats.org/drawingml/2006/wordprocessingDrawing" xmlns:w10="urn:schemas-microsoft-com:office:word" xmlns:w="http://schemas.openxmlformats.org/wordprocessingml/2006/main" xmlns:w14="http://schemas.microsoft.com/office/word/2010/wordml" xmlns:w15="http://schemas.microsoft.com/office/word/2012/wordml" xmlns:w16cex="http://schemas.microsoft.com/office/word/2018/wordml/cex" xmlns:w16cid="http://schemas.microsoft.com/office/word/2016/wordml/cid" xmlns:w16="http://schemas.microsoft.com/office/word/2018/wordml" xmlns:w16du="http://schemas.microsoft.com/office/word/2023/wordml/word16du" xmlns:w16sdtdh="http://schemas.microsoft.com/office/word/2020/wordml/sdtdatahash" xmlns:w16sdtfl="http://schemas.microsoft.com/office/word/2024/wordml/sdtformatlock" xmlns:w16se="http://schemas.microsoft.com/office/word/2015/wordml/symex" xmlns:wpg="http://schemas.microsoft.com/office/word/2010/wordprocessingGroup" xmlns:wpi="http://schemas.microsoft.com/office/word/2010/wordprocessingInk" xmlns:wne="http://schemas.microsoft.com/office/word/2006/wordml" xmlns:wps="http://schemas.microsoft.com/office/word/2010/wordprocessingShape" mc:Ignorable="w14 w15 w16se w16cid w16 w16cex w16sdtdh w16sdtfl w16du wp14">
+<w:ftr xmlns:wpc="http://schemas.microsoft.com/office/word/2010/wordprocessingCanvas" xmlns:cx="http://schemas.microsoft.com/office/drawing/2014/chartex" xmlns:cx1="http://schemas.microsoft.com/office/drawing/2015/9/8/chartex" xmlns:cx2="http://schemas.microsoft.com/office/drawing/2015/10/21/chartex" xmlns:cx3="http://schemas.microsoft.com/office/drawing/2016/5/9/chartex" xmlns:cx4="http://schemas.microsoft.com/office/drawing/2016/5/10/chartex" xmlns:cx5="http://schemas.microsoft.com/office/drawing/2016/5/11/chartex" xmlns:cx6="http://schemas.microsoft.com/office/drawing/2016/5/12/chartex" xmlns:cx7="http://schemas.microsoft.com/office/drawing/2016/5/13/chartex" xmlns:cx8="http://schemas.microsoft.com/office/drawing/2016/5/14/chartex" xmlns:mc="http://schemas.openxmlformats.org/markup-compatibility/2006" xmlns:aink="http://schemas.microsoft.com/office/drawing/2016/ink" xmlns:am3d="http://schemas.microsoft.com/office/drawing/2017/model3d" xmlns:o="urn:schemas-microsoft-com:office:office" xmlns:oel="http://schemas.microsoft.com/office/2019/extlst" xmlns:r="http://schemas.openxmlformats.org/officeDocument/2006/relationships" xmlns:m="http://schemas.openxmlformats.org/officeDocument/2006/math" xmlns:v="urn:schemas-microsoft-com:vml" xmlns:wp14="http://schemas.microsoft.com/office/word/2010/wordprocessingDrawing" xmlns:wp="http://schemas.openxmlformats.org/drawingml/2006/wordprocessingDrawing" xmlns:w10="urn:schemas-microsoft-com:office:word" xmlns:w="http://schemas.openxmlformats.org/wordprocessingml/2006/main" xmlns:w14="http://schemas.microsoft.com/office/word/2010/wordml" xmlns:w15="http://schemas.microsoft.com/office/word/2012/wordml" xmlns:w16cex="http://schemas.microsoft.com/office/word/2018/wordml/cex" xmlns:w16cid="http://schemas.microsoft.com/office/word/2016/wordml/cid" xmlns:w16="http://schemas.microsoft.com/office/word/2018/wordml" xmlns:w16du="http://schemas.microsoft.com/office/word/2023/wordml/word16du" xmlns:w16sdtdh="http://schemas.microsoft.com/office/word/2020/wordml/sdtdatahash" xmlns:w16se="http://schemas.microsoft.com/office/word/2015/wordml/symex" xmlns:wpg="http://schemas.microsoft.com/office/word/2010/wordprocessingGroup" xmlns:wpi="http://schemas.microsoft.com/office/word/2010/wordprocessingInk" xmlns:wne="http://schemas.microsoft.com/office/word/2006/wordml" xmlns:wps="http://schemas.microsoft.com/office/word/2010/wordprocessingShape" mc:Ignorable="w14 w15 w16se w16cid w16 w16cex w16sdtdh w16du wp14">
   <w:sdt>
     <w:sdtPr>
       <w:id w:val="1261029572"/>
@@ -4805,7 +4396,7 @@
     <w:sdtContent>
       <w:p>
         <w:pPr>
-          <w:pStyle w:val="Footer"/>
+          <w:pStyle w:val="Voettekst"/>
           <w:jc w:val="right"/>
         </w:pPr>
         <w:r>
@@ -4828,14 +4419,14 @@
   </w:sdt>
   <w:p>
     <w:pPr>
-      <w:pStyle w:val="Footer"/>
+      <w:pStyle w:val="Voettekst"/>
     </w:pPr>
   </w:p>
 </w:ftr>
 </file>
 
 <file path=word/footnotes.xml><?xml version="1.0" encoding="utf-8"?>
-<w:footnotes xmlns:wpc="http://schemas.microsoft.com/office/word/2010/wordprocessingCanvas" xmlns:cx="http://schemas.microsoft.com/office/drawing/2014/chartex" xmlns:cx1="http://schemas.microsoft.com/office/drawing/2015/9/8/chartex" xmlns:cx2="http://schemas.microsoft.com/office/drawing/2015/10/21/chartex" xmlns:cx3="http://schemas.microsoft.com/office/drawing/2016/5/9/chartex" xmlns:cx4="http://schemas.microsoft.com/office/drawing/2016/5/10/chartex" xmlns:cx5="http://schemas.microsoft.com/office/drawing/2016/5/11/chartex" xmlns:cx6="http://schemas.microsoft.com/office/drawing/2016/5/12/chartex" xmlns:cx7="http://schemas.microsoft.com/office/drawing/2016/5/13/chartex" xmlns:cx8="http://schemas.microsoft.com/office/drawing/2016/5/14/chartex" xmlns:mc="http://schemas.openxmlformats.org/markup-compatibility/2006" xmlns:aink="http://schemas.microsoft.com/office/drawing/2016/ink" xmlns:am3d="http://schemas.microsoft.com/office/drawing/2017/model3d" xmlns:o="urn:schemas-microsoft-com:office:office" xmlns:oel="http://schemas.microsoft.com/office/2019/extlst" xmlns:r="http://schemas.openxmlformats.org/officeDocument/2006/relationships" xmlns:m="http://schemas.openxmlformats.org/officeDocument/2006/math" xmlns:v="urn:schemas-microsoft-com:vml" xmlns:wp14="http://schemas.microsoft.com/office/word/2010/wordprocessingDrawing" xmlns:wp="http://schemas.openxmlformats.org/drawingml/2006/wordprocessingDrawing" xmlns:w10="urn:schemas-microsoft-com:office:word" xmlns:w="http://schemas.openxmlformats.org/wordprocessingml/2006/main" xmlns:w14="http://schemas.microsoft.com/office/word/2010/wordml" xmlns:w15="http://schemas.microsoft.com/office/word/2012/wordml" xmlns:w16cex="http://schemas.microsoft.com/office/word/2018/wordml/cex" xmlns:w16cid="http://schemas.microsoft.com/office/word/2016/wordml/cid" xmlns:w16="http://schemas.microsoft.com/office/word/2018/wordml" xmlns:w16du="http://schemas.microsoft.com/office/word/2023/wordml/word16du" xmlns:w16sdtdh="http://schemas.microsoft.com/office/word/2020/wordml/sdtdatahash" xmlns:w16sdtfl="http://schemas.microsoft.com/office/word/2024/wordml/sdtformatlock" xmlns:w16se="http://schemas.microsoft.com/office/word/2015/wordml/symex" xmlns:wpg="http://schemas.microsoft.com/office/word/2010/wordprocessingGroup" xmlns:wpi="http://schemas.microsoft.com/office/word/2010/wordprocessingInk" xmlns:wne="http://schemas.microsoft.com/office/word/2006/wordml" xmlns:wps="http://schemas.microsoft.com/office/word/2010/wordprocessingShape" mc:Ignorable="w14 w15 w16se w16cid w16 w16cex w16sdtdh w16sdtfl w16du wp14">
+<w:footnotes xmlns:wpc="http://schemas.microsoft.com/office/word/2010/wordprocessingCanvas" xmlns:cx="http://schemas.microsoft.com/office/drawing/2014/chartex" xmlns:cx1="http://schemas.microsoft.com/office/drawing/2015/9/8/chartex" xmlns:cx2="http://schemas.microsoft.com/office/drawing/2015/10/21/chartex" xmlns:cx3="http://schemas.microsoft.com/office/drawing/2016/5/9/chartex" xmlns:cx4="http://schemas.microsoft.com/office/drawing/2016/5/10/chartex" xmlns:cx5="http://schemas.microsoft.com/office/drawing/2016/5/11/chartex" xmlns:cx6="http://schemas.microsoft.com/office/drawing/2016/5/12/chartex" xmlns:cx7="http://schemas.microsoft.com/office/drawing/2016/5/13/chartex" xmlns:cx8="http://schemas.microsoft.com/office/drawing/2016/5/14/chartex" xmlns:mc="http://schemas.openxmlformats.org/markup-compatibility/2006" xmlns:aink="http://schemas.microsoft.com/office/drawing/2016/ink" xmlns:am3d="http://schemas.microsoft.com/office/drawing/2017/model3d" xmlns:o="urn:schemas-microsoft-com:office:office" xmlns:oel="http://schemas.microsoft.com/office/2019/extlst" xmlns:r="http://schemas.openxmlformats.org/officeDocument/2006/relationships" xmlns:m="http://schemas.openxmlformats.org/officeDocument/2006/math" xmlns:v="urn:schemas-microsoft-com:vml" xmlns:wp14="http://schemas.microsoft.com/office/word/2010/wordprocessingDrawing" xmlns:wp="http://schemas.openxmlformats.org/drawingml/2006/wordprocessingDrawing" xmlns:w10="urn:schemas-microsoft-com:office:word" xmlns:w="http://schemas.openxmlformats.org/wordprocessingml/2006/main" xmlns:w14="http://schemas.microsoft.com/office/word/2010/wordml" xmlns:w15="http://schemas.microsoft.com/office/word/2012/wordml" xmlns:w16cex="http://schemas.microsoft.com/office/word/2018/wordml/cex" xmlns:w16cid="http://schemas.microsoft.com/office/word/2016/wordml/cid" xmlns:w16="http://schemas.microsoft.com/office/word/2018/wordml" xmlns:w16du="http://schemas.microsoft.com/office/word/2023/wordml/word16du" xmlns:w16sdtdh="http://schemas.microsoft.com/office/word/2020/wordml/sdtdatahash" xmlns:w16se="http://schemas.microsoft.com/office/word/2015/wordml/symex" xmlns:wpg="http://schemas.microsoft.com/office/word/2010/wordprocessingGroup" xmlns:wpi="http://schemas.microsoft.com/office/word/2010/wordprocessingInk" xmlns:wne="http://schemas.microsoft.com/office/word/2006/wordml" xmlns:wps="http://schemas.microsoft.com/office/word/2010/wordprocessingShape" mc:Ignorable="w14 w15 w16se w16cid w16 w16cex w16sdtdh w16du wp14">
   <w:footnote w:type="separator" w:id="-1">
     <w:p>
       <w:pPr>
@@ -4867,7 +4458,7 @@
 </file>
 
 <file path=word/numbering.xml><?xml version="1.0" encoding="utf-8"?>
-<w:numbering xmlns:wpc="http://schemas.microsoft.com/office/word/2010/wordprocessingCanvas" xmlns:cx="http://schemas.microsoft.com/office/drawing/2014/chartex" xmlns:cx1="http://schemas.microsoft.com/office/drawing/2015/9/8/chartex" xmlns:cx2="http://schemas.microsoft.com/office/drawing/2015/10/21/chartex" xmlns:cx3="http://schemas.microsoft.com/office/drawing/2016/5/9/chartex" xmlns:cx4="http://schemas.microsoft.com/office/drawing/2016/5/10/chartex" xmlns:cx5="http://schemas.microsoft.com/office/drawing/2016/5/11/chartex" xmlns:cx6="http://schemas.microsoft.com/office/drawing/2016/5/12/chartex" xmlns:cx7="http://schemas.microsoft.com/office/drawing/2016/5/13/chartex" xmlns:cx8="http://schemas.microsoft.com/office/drawing/2016/5/14/chartex" xmlns:mc="http://schemas.openxmlformats.org/markup-compatibility/2006" xmlns:aink="http://schemas.microsoft.com/office/drawing/2016/ink" xmlns:am3d="http://schemas.microsoft.com/office/drawing/2017/model3d" xmlns:o="urn:schemas-microsoft-com:office:office" xmlns:oel="http://schemas.microsoft.com/office/2019/extlst" xmlns:r="http://schemas.openxmlformats.org/officeDocument/2006/relationships" xmlns:m="http://schemas.openxmlformats.org/officeDocument/2006/math" xmlns:v="urn:schemas-microsoft-com:vml" xmlns:wp14="http://schemas.microsoft.com/office/word/2010/wordprocessingDrawing" xmlns:wp="http://schemas.openxmlformats.org/drawingml/2006/wordprocessingDrawing" xmlns:w10="urn:schemas-microsoft-com:office:word" xmlns:w="http://schemas.openxmlformats.org/wordprocessingml/2006/main" xmlns:w14="http://schemas.microsoft.com/office/word/2010/wordml" xmlns:w15="http://schemas.microsoft.com/office/word/2012/wordml" xmlns:w16cex="http://schemas.microsoft.com/office/word/2018/wordml/cex" xmlns:w16cid="http://schemas.microsoft.com/office/word/2016/wordml/cid" xmlns:w16="http://schemas.microsoft.com/office/word/2018/wordml" xmlns:w16du="http://schemas.microsoft.com/office/word/2023/wordml/word16du" xmlns:w16sdtdh="http://schemas.microsoft.com/office/word/2020/wordml/sdtdatahash" xmlns:w16sdtfl="http://schemas.microsoft.com/office/word/2024/wordml/sdtformatlock" xmlns:w16se="http://schemas.microsoft.com/office/word/2015/wordml/symex" xmlns:wpg="http://schemas.microsoft.com/office/word/2010/wordprocessingGroup" xmlns:wpi="http://schemas.microsoft.com/office/word/2010/wordprocessingInk" xmlns:wne="http://schemas.microsoft.com/office/word/2006/wordml" xmlns:wps="http://schemas.microsoft.com/office/word/2010/wordprocessingShape" mc:Ignorable="w14 w15 w16se w16cid w16 w16cex w16sdtdh w16sdtfl w16du wp14">
+<w:numbering xmlns:wpc="http://schemas.microsoft.com/office/word/2010/wordprocessingCanvas" xmlns:cx="http://schemas.microsoft.com/office/drawing/2014/chartex" xmlns:cx1="http://schemas.microsoft.com/office/drawing/2015/9/8/chartex" xmlns:cx2="http://schemas.microsoft.com/office/drawing/2015/10/21/chartex" xmlns:cx3="http://schemas.microsoft.com/office/drawing/2016/5/9/chartex" xmlns:cx4="http://schemas.microsoft.com/office/drawing/2016/5/10/chartex" xmlns:cx5="http://schemas.microsoft.com/office/drawing/2016/5/11/chartex" xmlns:cx6="http://schemas.microsoft.com/office/drawing/2016/5/12/chartex" xmlns:cx7="http://schemas.microsoft.com/office/drawing/2016/5/13/chartex" xmlns:cx8="http://schemas.microsoft.com/office/drawing/2016/5/14/chartex" xmlns:mc="http://schemas.openxmlformats.org/markup-compatibility/2006" xmlns:aink="http://schemas.microsoft.com/office/drawing/2016/ink" xmlns:am3d="http://schemas.microsoft.com/office/drawing/2017/model3d" xmlns:o="urn:schemas-microsoft-com:office:office" xmlns:oel="http://schemas.microsoft.com/office/2019/extlst" xmlns:r="http://schemas.openxmlformats.org/officeDocument/2006/relationships" xmlns:m="http://schemas.openxmlformats.org/officeDocument/2006/math" xmlns:v="urn:schemas-microsoft-com:vml" xmlns:wp14="http://schemas.microsoft.com/office/word/2010/wordprocessingDrawing" xmlns:wp="http://schemas.openxmlformats.org/drawingml/2006/wordprocessingDrawing" xmlns:w10="urn:schemas-microsoft-com:office:word" xmlns:w="http://schemas.openxmlformats.org/wordprocessingml/2006/main" xmlns:w14="http://schemas.microsoft.com/office/word/2010/wordml" xmlns:w15="http://schemas.microsoft.com/office/word/2012/wordml" xmlns:w16cex="http://schemas.microsoft.com/office/word/2018/wordml/cex" xmlns:w16cid="http://schemas.microsoft.com/office/word/2016/wordml/cid" xmlns:w16="http://schemas.microsoft.com/office/word/2018/wordml" xmlns:w16du="http://schemas.microsoft.com/office/word/2023/wordml/word16du" xmlns:w16sdtdh="http://schemas.microsoft.com/office/word/2020/wordml/sdtdatahash" xmlns:w16se="http://schemas.microsoft.com/office/word/2015/wordml/symex" xmlns:wpg="http://schemas.microsoft.com/office/word/2010/wordprocessingGroup" xmlns:wpi="http://schemas.microsoft.com/office/word/2010/wordprocessingInk" xmlns:wne="http://schemas.microsoft.com/office/word/2006/wordml" xmlns:wps="http://schemas.microsoft.com/office/word/2010/wordprocessingShape" mc:Ignorable="w14 w15 w16se w16cid w16 w16cex w16sdtdh w16du wp14">
   <w:abstractNum w:abstractNumId="0" w15:restartNumberingAfterBreak="0">
     <w:nsid w:val="2BE524A3"/>
     <w:multiLevelType w:val="hybridMultilevel"/>
@@ -4988,7 +4579,7 @@
     <w:lvl w:ilvl="0">
       <w:start w:val="1"/>
       <w:numFmt w:val="decimal"/>
-      <w:pStyle w:val="Heading1"/>
+      <w:pStyle w:val="Kop1"/>
       <w:lvlText w:val="%1"/>
       <w:lvlJc w:val="left"/>
       <w:pPr>
@@ -4998,7 +4589,7 @@
     <w:lvl w:ilvl="1">
       <w:start w:val="1"/>
       <w:numFmt w:val="decimal"/>
-      <w:pStyle w:val="Heading2"/>
+      <w:pStyle w:val="Kop2"/>
       <w:lvlText w:val="%1.%2"/>
       <w:lvlJc w:val="left"/>
       <w:pPr>
@@ -5008,7 +4599,7 @@
     <w:lvl w:ilvl="2">
       <w:start w:val="1"/>
       <w:numFmt w:val="decimal"/>
-      <w:pStyle w:val="Heading3"/>
+      <w:pStyle w:val="Kop3"/>
       <w:lvlText w:val="%1.%2.%3"/>
       <w:lvlJc w:val="left"/>
       <w:pPr>
@@ -5018,7 +4609,7 @@
     <w:lvl w:ilvl="3">
       <w:start w:val="1"/>
       <w:numFmt w:val="decimal"/>
-      <w:pStyle w:val="Heading4"/>
+      <w:pStyle w:val="Kop4"/>
       <w:lvlText w:val="%1.%2.%3.%4"/>
       <w:lvlJc w:val="left"/>
       <w:pPr>
@@ -5028,7 +4619,7 @@
     <w:lvl w:ilvl="4">
       <w:start w:val="1"/>
       <w:numFmt w:val="decimal"/>
-      <w:pStyle w:val="Heading5"/>
+      <w:pStyle w:val="Kop5"/>
       <w:lvlText w:val="%1.%2.%3.%4.%5"/>
       <w:lvlJc w:val="left"/>
       <w:pPr>
@@ -5038,7 +4629,7 @@
     <w:lvl w:ilvl="5">
       <w:start w:val="1"/>
       <w:numFmt w:val="decimal"/>
-      <w:pStyle w:val="Heading6"/>
+      <w:pStyle w:val="Kop6"/>
       <w:lvlText w:val="%1.%2.%3.%4.%5.%6"/>
       <w:lvlJc w:val="left"/>
       <w:pPr>
@@ -5048,7 +4639,7 @@
     <w:lvl w:ilvl="6">
       <w:start w:val="1"/>
       <w:numFmt w:val="decimal"/>
-      <w:pStyle w:val="Heading7"/>
+      <w:pStyle w:val="Kop7"/>
       <w:lvlText w:val="%1.%2.%3.%4.%5.%6.%7"/>
       <w:lvlJc w:val="left"/>
       <w:pPr>
@@ -5058,7 +4649,7 @@
     <w:lvl w:ilvl="7">
       <w:start w:val="1"/>
       <w:numFmt w:val="decimal"/>
-      <w:pStyle w:val="Heading8"/>
+      <w:pStyle w:val="Kop8"/>
       <w:lvlText w:val="%1.%2.%3.%4.%5.%6.%7.%8"/>
       <w:lvlJc w:val="left"/>
       <w:pPr>
@@ -5068,7 +4659,7 @@
     <w:lvl w:ilvl="8">
       <w:start w:val="1"/>
       <w:numFmt w:val="decimal"/>
-      <w:pStyle w:val="Heading9"/>
+      <w:pStyle w:val="Kop9"/>
       <w:lvlText w:val="%1.%2.%3.%4.%5.%6.%7.%8.%9"/>
       <w:lvlJc w:val="left"/>
       <w:pPr>
@@ -5523,7 +5114,7 @@
 </file>
 
 <file path=word/styles.xml><?xml version="1.0" encoding="utf-8"?>
-<w:styles xmlns:mc="http://schemas.openxmlformats.org/markup-compatibility/2006" xmlns:r="http://schemas.openxmlformats.org/officeDocument/2006/relationships" xmlns:w="http://schemas.openxmlformats.org/wordprocessingml/2006/main" xmlns:w14="http://schemas.microsoft.com/office/word/2010/wordml" xmlns:w15="http://schemas.microsoft.com/office/word/2012/wordml" xmlns:w16cex="http://schemas.microsoft.com/office/word/2018/wordml/cex" xmlns:w16cid="http://schemas.microsoft.com/office/word/2016/wordml/cid" xmlns:w16="http://schemas.microsoft.com/office/word/2018/wordml" xmlns:w16du="http://schemas.microsoft.com/office/word/2023/wordml/word16du" xmlns:w16sdtdh="http://schemas.microsoft.com/office/word/2020/wordml/sdtdatahash" xmlns:w16sdtfl="http://schemas.microsoft.com/office/word/2024/wordml/sdtformatlock" xmlns:w16se="http://schemas.microsoft.com/office/word/2015/wordml/symex" mc:Ignorable="w14 w15 w16se w16cid w16 w16cex w16sdtdh w16sdtfl w16du">
+<w:styles xmlns:mc="http://schemas.openxmlformats.org/markup-compatibility/2006" xmlns:r="http://schemas.openxmlformats.org/officeDocument/2006/relationships" xmlns:w="http://schemas.openxmlformats.org/wordprocessingml/2006/main" xmlns:w14="http://schemas.microsoft.com/office/word/2010/wordml" xmlns:w15="http://schemas.microsoft.com/office/word/2012/wordml" xmlns:w16cex="http://schemas.microsoft.com/office/word/2018/wordml/cex" xmlns:w16cid="http://schemas.microsoft.com/office/word/2016/wordml/cid" xmlns:w16="http://schemas.microsoft.com/office/word/2018/wordml" xmlns:w16du="http://schemas.microsoft.com/office/word/2023/wordml/word16du" xmlns:w16sdtdh="http://schemas.microsoft.com/office/word/2020/wordml/sdtdatahash" xmlns:w16se="http://schemas.microsoft.com/office/word/2015/wordml/symex" mc:Ignorable="w14 w15 w16se w16cid w16 w16cex w16sdtdh w16du">
   <w:docDefaults>
     <w:rPrDefault>
       <w:rPr>
@@ -5919,16 +5510,16 @@
     <w:lsdException w:name="Unresolved Mention" w:semiHidden="1" w:unhideWhenUsed="1"/>
     <w:lsdException w:name="Smart Link" w:semiHidden="1" w:unhideWhenUsed="1"/>
   </w:latentStyles>
-  <w:style w:type="paragraph" w:default="1" w:styleId="Normal">
+  <w:style w:type="paragraph" w:default="1" w:styleId="Standaard">
     <w:name w:val="Normal"/>
     <w:qFormat/>
     <w:rsid w:val="00DE551B"/>
   </w:style>
-  <w:style w:type="paragraph" w:styleId="Heading1">
+  <w:style w:type="paragraph" w:styleId="Kop1">
     <w:name w:val="heading 1"/>
-    <w:basedOn w:val="Normal"/>
-    <w:next w:val="Normal"/>
-    <w:link w:val="Heading1Char"/>
+    <w:basedOn w:val="Standaard"/>
+    <w:next w:val="Standaard"/>
+    <w:link w:val="Kop1Char"/>
     <w:uiPriority w:val="9"/>
     <w:qFormat/>
     <w:rsid w:val="00590E57"/>
@@ -5948,11 +5539,11 @@
       <w:szCs w:val="32"/>
     </w:rPr>
   </w:style>
-  <w:style w:type="paragraph" w:styleId="Heading2">
+  <w:style w:type="paragraph" w:styleId="Kop2">
     <w:name w:val="heading 2"/>
-    <w:basedOn w:val="Normal"/>
-    <w:next w:val="Normal"/>
-    <w:link w:val="Heading2Char"/>
+    <w:basedOn w:val="Standaard"/>
+    <w:next w:val="Standaard"/>
+    <w:link w:val="Kop2Char"/>
     <w:uiPriority w:val="9"/>
     <w:unhideWhenUsed/>
     <w:qFormat/>
@@ -5974,11 +5565,11 @@
       <w:szCs w:val="26"/>
     </w:rPr>
   </w:style>
-  <w:style w:type="paragraph" w:styleId="Heading3">
+  <w:style w:type="paragraph" w:styleId="Kop3">
     <w:name w:val="heading 3"/>
-    <w:basedOn w:val="Normal"/>
-    <w:next w:val="Normal"/>
-    <w:link w:val="Heading3Char"/>
+    <w:basedOn w:val="Standaard"/>
+    <w:next w:val="Standaard"/>
+    <w:link w:val="Kop3Char"/>
     <w:uiPriority w:val="9"/>
     <w:unhideWhenUsed/>
     <w:qFormat/>
@@ -6000,11 +5591,11 @@
       <w:szCs w:val="24"/>
     </w:rPr>
   </w:style>
-  <w:style w:type="paragraph" w:styleId="Heading4">
+  <w:style w:type="paragraph" w:styleId="Kop4">
     <w:name w:val="heading 4"/>
-    <w:basedOn w:val="Normal"/>
-    <w:next w:val="Normal"/>
-    <w:link w:val="Heading4Char"/>
+    <w:basedOn w:val="Standaard"/>
+    <w:next w:val="Standaard"/>
+    <w:link w:val="Kop4Char"/>
     <w:uiPriority w:val="9"/>
     <w:unhideWhenUsed/>
     <w:qFormat/>
@@ -6026,11 +5617,11 @@
       <w:color w:val="2F5496" w:themeColor="accent1" w:themeShade="BF"/>
     </w:rPr>
   </w:style>
-  <w:style w:type="paragraph" w:styleId="Heading5">
+  <w:style w:type="paragraph" w:styleId="Kop5">
     <w:name w:val="heading 5"/>
-    <w:basedOn w:val="Normal"/>
-    <w:next w:val="Normal"/>
-    <w:link w:val="Heading5Char"/>
+    <w:basedOn w:val="Standaard"/>
+    <w:next w:val="Standaard"/>
+    <w:link w:val="Kop5Char"/>
     <w:uiPriority w:val="9"/>
     <w:semiHidden/>
     <w:unhideWhenUsed/>
@@ -6051,11 +5642,11 @@
       <w:color w:val="2F5496" w:themeColor="accent1" w:themeShade="BF"/>
     </w:rPr>
   </w:style>
-  <w:style w:type="paragraph" w:styleId="Heading6">
+  <w:style w:type="paragraph" w:styleId="Kop6">
     <w:name w:val="heading 6"/>
-    <w:basedOn w:val="Normal"/>
-    <w:next w:val="Normal"/>
-    <w:link w:val="Heading6Char"/>
+    <w:basedOn w:val="Standaard"/>
+    <w:next w:val="Standaard"/>
+    <w:link w:val="Kop6Char"/>
     <w:uiPriority w:val="9"/>
     <w:semiHidden/>
     <w:unhideWhenUsed/>
@@ -6076,11 +5667,11 @@
       <w:color w:val="1F3763" w:themeColor="accent1" w:themeShade="7F"/>
     </w:rPr>
   </w:style>
-  <w:style w:type="paragraph" w:styleId="Heading7">
+  <w:style w:type="paragraph" w:styleId="Kop7">
     <w:name w:val="heading 7"/>
-    <w:basedOn w:val="Normal"/>
-    <w:next w:val="Normal"/>
-    <w:link w:val="Heading7Char"/>
+    <w:basedOn w:val="Standaard"/>
+    <w:next w:val="Standaard"/>
+    <w:link w:val="Kop7Char"/>
     <w:uiPriority w:val="9"/>
     <w:semiHidden/>
     <w:unhideWhenUsed/>
@@ -6103,11 +5694,11 @@
       <w:color w:val="1F3763" w:themeColor="accent1" w:themeShade="7F"/>
     </w:rPr>
   </w:style>
-  <w:style w:type="paragraph" w:styleId="Heading8">
+  <w:style w:type="paragraph" w:styleId="Kop8">
     <w:name w:val="heading 8"/>
-    <w:basedOn w:val="Normal"/>
-    <w:next w:val="Normal"/>
-    <w:link w:val="Heading8Char"/>
+    <w:basedOn w:val="Standaard"/>
+    <w:next w:val="Standaard"/>
+    <w:link w:val="Kop8Char"/>
     <w:uiPriority w:val="9"/>
     <w:semiHidden/>
     <w:unhideWhenUsed/>
@@ -6130,11 +5721,11 @@
       <w:szCs w:val="21"/>
     </w:rPr>
   </w:style>
-  <w:style w:type="paragraph" w:styleId="Heading9">
+  <w:style w:type="paragraph" w:styleId="Kop9">
     <w:name w:val="heading 9"/>
-    <w:basedOn w:val="Normal"/>
-    <w:next w:val="Normal"/>
-    <w:link w:val="Heading9Char"/>
+    <w:basedOn w:val="Standaard"/>
+    <w:next w:val="Standaard"/>
+    <w:link w:val="Kop9Char"/>
     <w:uiPriority w:val="9"/>
     <w:semiHidden/>
     <w:unhideWhenUsed/>
@@ -6159,13 +5750,13 @@
       <w:szCs w:val="21"/>
     </w:rPr>
   </w:style>
-  <w:style w:type="character" w:default="1" w:styleId="DefaultParagraphFont">
+  <w:style w:type="character" w:default="1" w:styleId="Standaardalinea-lettertype">
     <w:name w:val="Default Paragraph Font"/>
     <w:uiPriority w:val="1"/>
     <w:semiHidden/>
     <w:unhideWhenUsed/>
   </w:style>
-  <w:style w:type="table" w:default="1" w:styleId="TableNormal">
+  <w:style w:type="table" w:default="1" w:styleId="Standaardtabel">
     <w:name w:val="Normal Table"/>
     <w:uiPriority w:val="99"/>
     <w:semiHidden/>
@@ -6180,17 +5771,17 @@
       </w:tblCellMar>
     </w:tblPr>
   </w:style>
-  <w:style w:type="numbering" w:default="1" w:styleId="NoList">
+  <w:style w:type="numbering" w:default="1" w:styleId="Geenlijst">
     <w:name w:val="No List"/>
     <w:uiPriority w:val="99"/>
     <w:semiHidden/>
     <w:unhideWhenUsed/>
   </w:style>
-  <w:style w:type="paragraph" w:styleId="Title">
+  <w:style w:type="paragraph" w:styleId="Titel">
     <w:name w:val="Title"/>
-    <w:basedOn w:val="Normal"/>
-    <w:next w:val="Normal"/>
-    <w:link w:val="TitleChar"/>
+    <w:basedOn w:val="Standaard"/>
+    <w:next w:val="Standaard"/>
+    <w:link w:val="TitelChar"/>
     <w:uiPriority w:val="10"/>
     <w:qFormat/>
     <w:rsid w:val="00590E57"/>
@@ -6206,10 +5797,10 @@
       <w:szCs w:val="56"/>
     </w:rPr>
   </w:style>
-  <w:style w:type="character" w:customStyle="1" w:styleId="TitleChar">
-    <w:name w:val="Title Char"/>
-    <w:basedOn w:val="DefaultParagraphFont"/>
-    <w:link w:val="Title"/>
+  <w:style w:type="character" w:customStyle="1" w:styleId="TitelChar">
+    <w:name w:val="Titel Char"/>
+    <w:basedOn w:val="Standaardalinea-lettertype"/>
+    <w:link w:val="Titel"/>
     <w:uiPriority w:val="10"/>
     <w:rsid w:val="00590E57"/>
     <w:rPr>
@@ -6220,10 +5811,10 @@
       <w:szCs w:val="56"/>
     </w:rPr>
   </w:style>
-  <w:style w:type="character" w:customStyle="1" w:styleId="Heading1Char">
-    <w:name w:val="Heading 1 Char"/>
-    <w:basedOn w:val="DefaultParagraphFont"/>
-    <w:link w:val="Heading1"/>
+  <w:style w:type="character" w:customStyle="1" w:styleId="Kop1Char">
+    <w:name w:val="Kop 1 Char"/>
+    <w:basedOn w:val="Standaardalinea-lettertype"/>
+    <w:link w:val="Kop1"/>
     <w:uiPriority w:val="9"/>
     <w:rsid w:val="00590E57"/>
     <w:rPr>
@@ -6233,10 +5824,10 @@
       <w:szCs w:val="32"/>
     </w:rPr>
   </w:style>
-  <w:style w:type="paragraph" w:styleId="TOCHeading">
+  <w:style w:type="paragraph" w:styleId="Kopvaninhoudsopgave">
     <w:name w:val="TOC Heading"/>
-    <w:basedOn w:val="Heading1"/>
-    <w:next w:val="Normal"/>
+    <w:basedOn w:val="Kop1"/>
+    <w:next w:val="Standaard"/>
     <w:uiPriority w:val="39"/>
     <w:unhideWhenUsed/>
     <w:qFormat/>
@@ -6250,10 +5841,10 @@
       <w14:ligatures w14:val="none"/>
     </w:rPr>
   </w:style>
-  <w:style w:type="paragraph" w:styleId="TOC1">
+  <w:style w:type="paragraph" w:styleId="Inhopg1">
     <w:name w:val="toc 1"/>
-    <w:basedOn w:val="Normal"/>
-    <w:next w:val="Normal"/>
+    <w:basedOn w:val="Standaard"/>
+    <w:next w:val="Standaard"/>
     <w:autoRedefine/>
     <w:uiPriority w:val="39"/>
     <w:unhideWhenUsed/>
@@ -6264,7 +5855,7 @@
   </w:style>
   <w:style w:type="character" w:styleId="Hyperlink">
     <w:name w:val="Hyperlink"/>
-    <w:basedOn w:val="DefaultParagraphFont"/>
+    <w:basedOn w:val="Standaardalinea-lettertype"/>
     <w:uiPriority w:val="99"/>
     <w:unhideWhenUsed/>
     <w:rsid w:val="00590E57"/>
@@ -6273,9 +5864,9 @@
       <w:u w:val="single"/>
     </w:rPr>
   </w:style>
-  <w:style w:type="table" w:styleId="TableGrid">
+  <w:style w:type="table" w:styleId="Tabelraster">
     <w:name w:val="Table Grid"/>
-    <w:basedOn w:val="TableNormal"/>
+    <w:basedOn w:val="Standaardtabel"/>
     <w:uiPriority w:val="39"/>
     <w:rsid w:val="00590E57"/>
     <w:pPr>
@@ -6296,10 +5887,10 @@
       </w:tblBorders>
     </w:tblPr>
   </w:style>
-  <w:style w:type="character" w:customStyle="1" w:styleId="Heading2Char">
-    <w:name w:val="Heading 2 Char"/>
-    <w:basedOn w:val="DefaultParagraphFont"/>
-    <w:link w:val="Heading2"/>
+  <w:style w:type="character" w:customStyle="1" w:styleId="Kop2Char">
+    <w:name w:val="Kop 2 Char"/>
+    <w:basedOn w:val="Standaardalinea-lettertype"/>
+    <w:link w:val="Kop2"/>
     <w:uiPriority w:val="9"/>
     <w:rsid w:val="00590E57"/>
     <w:rPr>
@@ -6309,10 +5900,10 @@
       <w:szCs w:val="26"/>
     </w:rPr>
   </w:style>
-  <w:style w:type="character" w:customStyle="1" w:styleId="Heading3Char">
-    <w:name w:val="Heading 3 Char"/>
-    <w:basedOn w:val="DefaultParagraphFont"/>
-    <w:link w:val="Heading3"/>
+  <w:style w:type="character" w:customStyle="1" w:styleId="Kop3Char">
+    <w:name w:val="Kop 3 Char"/>
+    <w:basedOn w:val="Standaardalinea-lettertype"/>
+    <w:link w:val="Kop3"/>
     <w:uiPriority w:val="9"/>
     <w:rsid w:val="00590E57"/>
     <w:rPr>
@@ -6322,10 +5913,10 @@
       <w:szCs w:val="24"/>
     </w:rPr>
   </w:style>
-  <w:style w:type="character" w:customStyle="1" w:styleId="Heading4Char">
-    <w:name w:val="Heading 4 Char"/>
-    <w:basedOn w:val="DefaultParagraphFont"/>
-    <w:link w:val="Heading4"/>
+  <w:style w:type="character" w:customStyle="1" w:styleId="Kop4Char">
+    <w:name w:val="Kop 4 Char"/>
+    <w:basedOn w:val="Standaardalinea-lettertype"/>
+    <w:link w:val="Kop4"/>
     <w:uiPriority w:val="9"/>
     <w:rsid w:val="00590E57"/>
     <w:rPr>
@@ -6335,10 +5926,10 @@
       <w:color w:val="2F5496" w:themeColor="accent1" w:themeShade="BF"/>
     </w:rPr>
   </w:style>
-  <w:style w:type="character" w:customStyle="1" w:styleId="Heading5Char">
-    <w:name w:val="Heading 5 Char"/>
-    <w:basedOn w:val="DefaultParagraphFont"/>
-    <w:link w:val="Heading5"/>
+  <w:style w:type="character" w:customStyle="1" w:styleId="Kop5Char">
+    <w:name w:val="Kop 5 Char"/>
+    <w:basedOn w:val="Standaardalinea-lettertype"/>
+    <w:link w:val="Kop5"/>
     <w:uiPriority w:val="9"/>
     <w:semiHidden/>
     <w:rsid w:val="00590E57"/>
@@ -6347,10 +5938,10 @@
       <w:color w:val="2F5496" w:themeColor="accent1" w:themeShade="BF"/>
     </w:rPr>
   </w:style>
-  <w:style w:type="character" w:customStyle="1" w:styleId="Heading6Char">
-    <w:name w:val="Heading 6 Char"/>
-    <w:basedOn w:val="DefaultParagraphFont"/>
-    <w:link w:val="Heading6"/>
+  <w:style w:type="character" w:customStyle="1" w:styleId="Kop6Char">
+    <w:name w:val="Kop 6 Char"/>
+    <w:basedOn w:val="Standaardalinea-lettertype"/>
+    <w:link w:val="Kop6"/>
     <w:uiPriority w:val="9"/>
     <w:semiHidden/>
     <w:rsid w:val="00590E57"/>
@@ -6359,10 +5950,10 @@
       <w:color w:val="1F3763" w:themeColor="accent1" w:themeShade="7F"/>
     </w:rPr>
   </w:style>
-  <w:style w:type="character" w:customStyle="1" w:styleId="Heading7Char">
-    <w:name w:val="Heading 7 Char"/>
-    <w:basedOn w:val="DefaultParagraphFont"/>
-    <w:link w:val="Heading7"/>
+  <w:style w:type="character" w:customStyle="1" w:styleId="Kop7Char">
+    <w:name w:val="Kop 7 Char"/>
+    <w:basedOn w:val="Standaardalinea-lettertype"/>
+    <w:link w:val="Kop7"/>
     <w:uiPriority w:val="9"/>
     <w:semiHidden/>
     <w:rsid w:val="00590E57"/>
@@ -6373,10 +5964,10 @@
       <w:color w:val="1F3763" w:themeColor="accent1" w:themeShade="7F"/>
     </w:rPr>
   </w:style>
-  <w:style w:type="character" w:customStyle="1" w:styleId="Heading8Char">
-    <w:name w:val="Heading 8 Char"/>
-    <w:basedOn w:val="DefaultParagraphFont"/>
-    <w:link w:val="Heading8"/>
+  <w:style w:type="character" w:customStyle="1" w:styleId="Kop8Char">
+    <w:name w:val="Kop 8 Char"/>
+    <w:basedOn w:val="Standaardalinea-lettertype"/>
+    <w:link w:val="Kop8"/>
     <w:uiPriority w:val="9"/>
     <w:semiHidden/>
     <w:rsid w:val="00590E57"/>
@@ -6387,10 +5978,10 @@
       <w:szCs w:val="21"/>
     </w:rPr>
   </w:style>
-  <w:style w:type="character" w:customStyle="1" w:styleId="Heading9Char">
-    <w:name w:val="Heading 9 Char"/>
-    <w:basedOn w:val="DefaultParagraphFont"/>
-    <w:link w:val="Heading9"/>
+  <w:style w:type="character" w:customStyle="1" w:styleId="Kop9Char">
+    <w:name w:val="Kop 9 Char"/>
+    <w:basedOn w:val="Standaardalinea-lettertype"/>
+    <w:link w:val="Kop9"/>
     <w:uiPriority w:val="9"/>
     <w:semiHidden/>
     <w:rsid w:val="00590E57"/>
@@ -6403,10 +5994,10 @@
       <w:szCs w:val="21"/>
     </w:rPr>
   </w:style>
-  <w:style w:type="paragraph" w:styleId="Caption">
+  <w:style w:type="paragraph" w:styleId="Bijschrift">
     <w:name w:val="caption"/>
-    <w:basedOn w:val="Normal"/>
-    <w:next w:val="Normal"/>
+    <w:basedOn w:val="Standaard"/>
+    <w:next w:val="Standaard"/>
     <w:uiPriority w:val="35"/>
     <w:unhideWhenUsed/>
     <w:qFormat/>
@@ -6422,10 +6013,10 @@
       <w:szCs w:val="18"/>
     </w:rPr>
   </w:style>
-  <w:style w:type="paragraph" w:styleId="TOC2">
+  <w:style w:type="paragraph" w:styleId="Inhopg2">
     <w:name w:val="toc 2"/>
-    <w:basedOn w:val="Normal"/>
-    <w:next w:val="Normal"/>
+    <w:basedOn w:val="Standaard"/>
+    <w:next w:val="Standaard"/>
     <w:autoRedefine/>
     <w:uiPriority w:val="39"/>
     <w:unhideWhenUsed/>
@@ -6435,9 +6026,9 @@
       <w:ind w:left="220"/>
     </w:pPr>
   </w:style>
-  <w:style w:type="paragraph" w:styleId="ListParagraph">
+  <w:style w:type="paragraph" w:styleId="Lijstalinea">
     <w:name w:val="List Paragraph"/>
-    <w:basedOn w:val="Normal"/>
+    <w:basedOn w:val="Standaard"/>
     <w:uiPriority w:val="34"/>
     <w:qFormat/>
     <w:rsid w:val="009407D2"/>
@@ -6446,9 +6037,9 @@
       <w:contextualSpacing/>
     </w:pPr>
   </w:style>
-  <w:style w:type="character" w:styleId="UnresolvedMention">
+  <w:style w:type="character" w:styleId="Onopgelostemelding">
     <w:name w:val="Unresolved Mention"/>
-    <w:basedOn w:val="DefaultParagraphFont"/>
+    <w:basedOn w:val="Standaardalinea-lettertype"/>
     <w:uiPriority w:val="99"/>
     <w:semiHidden/>
     <w:unhideWhenUsed/>
@@ -6458,7 +6049,7 @@
       <w:shd w:val="clear" w:color="auto" w:fill="E1DFDD"/>
     </w:rPr>
   </w:style>
-  <w:style w:type="paragraph" w:styleId="NoSpacing">
+  <w:style w:type="paragraph" w:styleId="Geenafstand">
     <w:name w:val="No Spacing"/>
     <w:uiPriority w:val="1"/>
     <w:qFormat/>
@@ -6471,9 +6062,9 @@
       <w14:ligatures w14:val="none"/>
     </w:rPr>
   </w:style>
-  <w:style w:type="table" w:styleId="GridTable1Light">
+  <w:style w:type="table" w:styleId="Rastertabel1licht">
     <w:name w:val="Grid Table 1 Light"/>
-    <w:basedOn w:val="TableNormal"/>
+    <w:basedOn w:val="Standaardtabel"/>
     <w:uiPriority w:val="46"/>
     <w:rsid w:val="00A9573A"/>
     <w:pPr>
@@ -6532,10 +6123,10 @@
       </w:rPr>
     </w:tblStylePr>
   </w:style>
-  <w:style w:type="paragraph" w:styleId="Header">
+  <w:style w:type="paragraph" w:styleId="Koptekst">
     <w:name w:val="header"/>
-    <w:basedOn w:val="Normal"/>
-    <w:link w:val="HeaderChar"/>
+    <w:basedOn w:val="Standaard"/>
+    <w:link w:val="KoptekstChar"/>
     <w:uiPriority w:val="99"/>
     <w:unhideWhenUsed/>
     <w:rsid w:val="00BC54AE"/>
@@ -6547,17 +6138,17 @@
       <w:spacing w:after="0" w:line="240" w:lineRule="auto"/>
     </w:pPr>
   </w:style>
-  <w:style w:type="character" w:customStyle="1" w:styleId="HeaderChar">
-    <w:name w:val="Header Char"/>
-    <w:basedOn w:val="DefaultParagraphFont"/>
-    <w:link w:val="Header"/>
+  <w:style w:type="character" w:customStyle="1" w:styleId="KoptekstChar">
+    <w:name w:val="Koptekst Char"/>
+    <w:basedOn w:val="Standaardalinea-lettertype"/>
+    <w:link w:val="Koptekst"/>
     <w:uiPriority w:val="99"/>
     <w:rsid w:val="00BC54AE"/>
   </w:style>
-  <w:style w:type="paragraph" w:styleId="Footer">
+  <w:style w:type="paragraph" w:styleId="Voettekst">
     <w:name w:val="footer"/>
-    <w:basedOn w:val="Normal"/>
-    <w:link w:val="FooterChar"/>
+    <w:basedOn w:val="Standaard"/>
+    <w:link w:val="VoettekstChar"/>
     <w:uiPriority w:val="99"/>
     <w:unhideWhenUsed/>
     <w:rsid w:val="00BC54AE"/>
@@ -6569,17 +6160,17 @@
       <w:spacing w:after="0" w:line="240" w:lineRule="auto"/>
     </w:pPr>
   </w:style>
-  <w:style w:type="character" w:customStyle="1" w:styleId="FooterChar">
-    <w:name w:val="Footer Char"/>
-    <w:basedOn w:val="DefaultParagraphFont"/>
-    <w:link w:val="Footer"/>
+  <w:style w:type="character" w:customStyle="1" w:styleId="VoettekstChar">
+    <w:name w:val="Voettekst Char"/>
+    <w:basedOn w:val="Standaardalinea-lettertype"/>
+    <w:link w:val="Voettekst"/>
     <w:uiPriority w:val="99"/>
     <w:rsid w:val="00BC54AE"/>
   </w:style>
-  <w:style w:type="paragraph" w:styleId="TOC3">
+  <w:style w:type="paragraph" w:styleId="Inhopg3">
     <w:name w:val="toc 3"/>
-    <w:basedOn w:val="Normal"/>
-    <w:next w:val="Normal"/>
+    <w:basedOn w:val="Standaard"/>
+    <w:next w:val="Standaard"/>
     <w:autoRedefine/>
     <w:uiPriority w:val="39"/>
     <w:unhideWhenUsed/>
@@ -6589,11 +6180,11 @@
       <w:ind w:left="440"/>
     </w:pPr>
   </w:style>
-  <w:style w:type="paragraph" w:styleId="Subtitle">
+  <w:style w:type="paragraph" w:styleId="Ondertitel">
     <w:name w:val="Subtitle"/>
-    <w:basedOn w:val="Normal"/>
-    <w:next w:val="Normal"/>
-    <w:link w:val="SubtitleChar"/>
+    <w:basedOn w:val="Standaard"/>
+    <w:next w:val="Standaard"/>
+    <w:link w:val="OndertitelChar"/>
     <w:uiPriority w:val="11"/>
     <w:qFormat/>
     <w:rsid w:val="003B7E27"/>
@@ -6608,10 +6199,10 @@
       <w:spacing w:val="15"/>
     </w:rPr>
   </w:style>
-  <w:style w:type="character" w:customStyle="1" w:styleId="SubtitleChar">
-    <w:name w:val="Subtitle Char"/>
-    <w:basedOn w:val="DefaultParagraphFont"/>
-    <w:link w:val="Subtitle"/>
+  <w:style w:type="character" w:customStyle="1" w:styleId="OndertitelChar">
+    <w:name w:val="Ondertitel Char"/>
+    <w:basedOn w:val="Standaardalinea-lettertype"/>
+    <w:link w:val="Ondertitel"/>
     <w:uiPriority w:val="11"/>
     <w:rsid w:val="003B7E27"/>
     <w:rPr>
@@ -6620,10 +6211,10 @@
       <w:spacing w:val="15"/>
     </w:rPr>
   </w:style>
-  <w:style w:type="paragraph" w:styleId="FootnoteText">
+  <w:style w:type="paragraph" w:styleId="Voetnoottekst">
     <w:name w:val="footnote text"/>
-    <w:basedOn w:val="Normal"/>
-    <w:link w:val="FootnoteTextChar"/>
+    <w:basedOn w:val="Standaard"/>
+    <w:link w:val="VoetnoottekstChar"/>
     <w:uiPriority w:val="99"/>
     <w:semiHidden/>
     <w:unhideWhenUsed/>
@@ -6638,10 +6229,10 @@
       <w14:ligatures w14:val="none"/>
     </w:rPr>
   </w:style>
-  <w:style w:type="character" w:customStyle="1" w:styleId="FootnoteTextChar">
-    <w:name w:val="Footnote Text Char"/>
-    <w:basedOn w:val="DefaultParagraphFont"/>
-    <w:link w:val="FootnoteText"/>
+  <w:style w:type="character" w:customStyle="1" w:styleId="VoetnoottekstChar">
+    <w:name w:val="Voetnoottekst Char"/>
+    <w:basedOn w:val="Standaardalinea-lettertype"/>
+    <w:link w:val="Voetnoottekst"/>
     <w:uiPriority w:val="99"/>
     <w:semiHidden/>
     <w:rsid w:val="00AC4928"/>
@@ -6652,9 +6243,9 @@
       <w14:ligatures w14:val="none"/>
     </w:rPr>
   </w:style>
-  <w:style w:type="character" w:styleId="FootnoteReference">
+  <w:style w:type="character" w:styleId="Voetnootmarkering">
     <w:name w:val="footnote reference"/>
-    <w:basedOn w:val="DefaultParagraphFont"/>
+    <w:basedOn w:val="Standaardalinea-lettertype"/>
     <w:uiPriority w:val="99"/>
     <w:semiHidden/>
     <w:unhideWhenUsed/>
@@ -6663,9 +6254,9 @@
       <w:vertAlign w:val="superscript"/>
     </w:rPr>
   </w:style>
-  <w:style w:type="table" w:styleId="GridTable4-Accent1">
+  <w:style w:type="table" w:styleId="Rastertabel4-Accent1">
     <w:name w:val="Grid Table 4 Accent 1"/>
-    <w:basedOn w:val="TableNormal"/>
+    <w:basedOn w:val="Standaardtabel"/>
     <w:uiPriority w:val="49"/>
     <w:rsid w:val="00E529F5"/>
     <w:pPr>
@@ -6745,9 +6336,9 @@
       </w:tcPr>
     </w:tblStylePr>
   </w:style>
-  <w:style w:type="paragraph" w:styleId="NormalWeb">
+  <w:style w:type="paragraph" w:styleId="Normaalweb">
     <w:name w:val="Normal (Web)"/>
-    <w:basedOn w:val="Normal"/>
+    <w:basedOn w:val="Standaard"/>
     <w:uiPriority w:val="99"/>
     <w:semiHidden/>
     <w:unhideWhenUsed/>
@@ -7057,28 +6648,10 @@
 </file>
 
 <file path=customXml/item1.xml><?xml version="1.0" encoding="utf-8"?>
-<?mso-contentType ?>
-<FormTemplates xmlns="http://schemas.microsoft.com/sharepoint/v3/contenttype/forms">
-  <Display>DocumentLibraryForm</Display>
-  <Edit>DocumentLibraryForm</Edit>
-  <New>DocumentLibraryForm</New>
-</FormTemplates>
+<b:Sources xmlns:b="http://schemas.openxmlformats.org/officeDocument/2006/bibliography" xmlns="http://schemas.openxmlformats.org/officeDocument/2006/bibliography" SelectedStyle="\APASixthEditionOfficeOnline.xsl" StyleName="APA" Version="6"/>
 </file>
 
 <file path=customXml/item2.xml><?xml version="1.0" encoding="utf-8"?>
-<p:properties xmlns:p="http://schemas.microsoft.com/office/2006/metadata/properties" xmlns:xsi="http://www.w3.org/2001/XMLSchema-instance" xmlns:pc="http://schemas.microsoft.com/office/infopath/2007/PartnerControls">
-  <documentManagement>
-    <_ip_UnifiedCompliancePolicyUIAction xmlns="http://schemas.microsoft.com/sharepoint/v3" xsi:nil="true"/>
-    <_Flow_SignoffStatus xmlns="e7647ff1-e2f7-42a1-a68c-3c96587cf758" xsi:nil="true"/>
-    <_ip_UnifiedCompliancePolicyProperties xmlns="http://schemas.microsoft.com/sharepoint/v3" xsi:nil="true"/>
-    <lcf76f155ced4ddcb4097134ff3c332f xmlns="e7647ff1-e2f7-42a1-a68c-3c96587cf758">
-      <Terms xmlns="http://schemas.microsoft.com/office/infopath/2007/PartnerControls"/>
-    </lcf76f155ced4ddcb4097134ff3c332f>
-  </documentManagement>
-</p:properties>
-</file>
-
-<file path=customXml/item3.xml><?xml version="1.0" encoding="utf-8"?>
 <ct:contentTypeSchema xmlns:ct="http://schemas.microsoft.com/office/2006/metadata/contentType" xmlns:ma="http://schemas.microsoft.com/office/2006/metadata/properties/metaAttributes" ct:_="" ma:_="" ma:contentTypeName="Document" ma:contentTypeID="0x01010031DCE2413392E94399C66D8B3C6C85EE" ma:contentTypeVersion="21" ma:contentTypeDescription="Een nieuw document maken." ma:contentTypeScope="" ma:versionID="c70c6b4f91be13ad4630018d8666e43f">
   <xsd:schema xmlns:xsd="http://www.w3.org/2001/XMLSchema" xmlns:xs="http://www.w3.org/2001/XMLSchema" xmlns:p="http://schemas.microsoft.com/office/2006/metadata/properties" xmlns:ns1="http://schemas.microsoft.com/sharepoint/v3" xmlns:ns2="e7647ff1-e2f7-42a1-a68c-3c96587cf758" xmlns:ns3="7178be8b-d0ef-4995-97d9-396f4bad9a56" targetNamespace="http://schemas.microsoft.com/office/2006/metadata/properties" ma:root="true" ma:fieldsID="39e875ec1883f2edb370a4087288844f" ns1:_="" ns2:_="" ns3:_="">
     <xsd:import namespace="http://schemas.microsoft.com/sharepoint/v3"/>
@@ -7344,30 +6917,37 @@
 </ct:contentTypeSchema>
 </file>
 
+<file path=customXml/item3.xml><?xml version="1.0" encoding="utf-8"?>
+<p:properties xmlns:p="http://schemas.microsoft.com/office/2006/metadata/properties" xmlns:xsi="http://www.w3.org/2001/XMLSchema-instance" xmlns:pc="http://schemas.microsoft.com/office/infopath/2007/PartnerControls">
+  <documentManagement>
+    <_ip_UnifiedCompliancePolicyUIAction xmlns="http://schemas.microsoft.com/sharepoint/v3" xsi:nil="true"/>
+    <_Flow_SignoffStatus xmlns="e7647ff1-e2f7-42a1-a68c-3c96587cf758" xsi:nil="true"/>
+    <_ip_UnifiedCompliancePolicyProperties xmlns="http://schemas.microsoft.com/sharepoint/v3" xsi:nil="true"/>
+    <lcf76f155ced4ddcb4097134ff3c332f xmlns="e7647ff1-e2f7-42a1-a68c-3c96587cf758">
+      <Terms xmlns="http://schemas.microsoft.com/office/infopath/2007/PartnerControls"/>
+    </lcf76f155ced4ddcb4097134ff3c332f>
+  </documentManagement>
+</p:properties>
+</file>
+
 <file path=customXml/item4.xml><?xml version="1.0" encoding="utf-8"?>
-<b:Sources xmlns:b="http://schemas.openxmlformats.org/officeDocument/2006/bibliography" xmlns="http://schemas.openxmlformats.org/officeDocument/2006/bibliography" SelectedStyle="\APASixthEditionOfficeOnline.xsl" StyleName="APA" Version="6"/>
+<?mso-contentType ?>
+<FormTemplates xmlns="http://schemas.microsoft.com/sharepoint/v3/contenttype/forms">
+  <Display>DocumentLibraryForm</Display>
+  <Edit>DocumentLibraryForm</Edit>
+  <New>DocumentLibraryForm</New>
+</FormTemplates>
 </file>
 
 <file path=customXml/itemProps1.xml><?xml version="1.0" encoding="utf-8"?>
-<ds:datastoreItem xmlns:ds="http://schemas.openxmlformats.org/officeDocument/2006/customXml" ds:itemID="{ACDFE8C1-A704-4D6D-98F7-608375522D19}">
+<ds:datastoreItem xmlns:ds="http://schemas.openxmlformats.org/officeDocument/2006/customXml" ds:itemID="{CD308FBE-38AE-434D-B50C-D14D53806046}">
   <ds:schemaRefs>
-    <ds:schemaRef ds:uri="http://schemas.microsoft.com/sharepoint/v3/contenttype/forms"/>
+    <ds:schemaRef ds:uri="http://schemas.openxmlformats.org/officeDocument/2006/bibliography"/>
   </ds:schemaRefs>
 </ds:datastoreItem>
 </file>
 
 <file path=customXml/itemProps2.xml><?xml version="1.0" encoding="utf-8"?>
-<ds:datastoreItem xmlns:ds="http://schemas.openxmlformats.org/officeDocument/2006/customXml" ds:itemID="{CABAD075-0A72-4794-9425-E42A27EDBF61}">
-  <ds:schemaRefs>
-    <ds:schemaRef ds:uri="http://schemas.microsoft.com/office/2006/metadata/properties"/>
-    <ds:schemaRef ds:uri="http://schemas.microsoft.com/office/infopath/2007/PartnerControls"/>
-    <ds:schemaRef ds:uri="http://schemas.microsoft.com/sharepoint/v3"/>
-    <ds:schemaRef ds:uri="e7647ff1-e2f7-42a1-a68c-3c96587cf758"/>
-  </ds:schemaRefs>
-</ds:datastoreItem>
-</file>
-
-<file path=customXml/itemProps3.xml><?xml version="1.0" encoding="utf-8"?>
 <ds:datastoreItem xmlns:ds="http://schemas.openxmlformats.org/officeDocument/2006/customXml" ds:itemID="{E6377998-8FD5-40DE-ABF8-2773A29CA5A4}">
   <ds:schemaRefs>
     <ds:schemaRef ds:uri="http://schemas.microsoft.com/office/2006/metadata/contentType"/>
@@ -7387,10 +6967,21 @@
 </ds:datastoreItem>
 </file>
 
+<file path=customXml/itemProps3.xml><?xml version="1.0" encoding="utf-8"?>
+<ds:datastoreItem xmlns:ds="http://schemas.openxmlformats.org/officeDocument/2006/customXml" ds:itemID="{CABAD075-0A72-4794-9425-E42A27EDBF61}">
+  <ds:schemaRefs>
+    <ds:schemaRef ds:uri="http://schemas.microsoft.com/office/2006/metadata/properties"/>
+    <ds:schemaRef ds:uri="http://schemas.microsoft.com/office/infopath/2007/PartnerControls"/>
+    <ds:schemaRef ds:uri="http://schemas.microsoft.com/sharepoint/v3"/>
+    <ds:schemaRef ds:uri="e7647ff1-e2f7-42a1-a68c-3c96587cf758"/>
+  </ds:schemaRefs>
+</ds:datastoreItem>
+</file>
+
 <file path=customXml/itemProps4.xml><?xml version="1.0" encoding="utf-8"?>
-<ds:datastoreItem xmlns:ds="http://schemas.openxmlformats.org/officeDocument/2006/customXml" ds:itemID="{CD308FBE-38AE-434D-B50C-D14D53806046}">
+<ds:datastoreItem xmlns:ds="http://schemas.openxmlformats.org/officeDocument/2006/customXml" ds:itemID="{ACDFE8C1-A704-4D6D-98F7-608375522D19}">
   <ds:schemaRefs>
-    <ds:schemaRef ds:uri="http://schemas.openxmlformats.org/officeDocument/2006/bibliography"/>
+    <ds:schemaRef ds:uri="http://schemas.microsoft.com/sharepoint/v3/contenttype/forms"/>
   </ds:schemaRefs>
 </ds:datastoreItem>
 </file>
</xml_diff>